<commit_message>
First update of manuscript
</commit_message>
<xml_diff>
--- a/Manuscript/Tables and Figures July 2023.docx
+++ b/Manuscript/Tables and Figures July 2023.docx
@@ -1063,6 +1063,7 @@
                 <w:szCs w:val="22"/>
               </w:rPr>
             </w:pPr>
+            <w:commentRangeStart w:id="1"/>
             <w:r>
               <w:rPr>
                 <w:rFonts w:ascii="Arial" w:hAnsi="Arial" w:cs="Arial"/>
@@ -1070,6 +1071,13 @@
                 <w:szCs w:val="22"/>
               </w:rPr>
               <w:t>   Missing</w:t>
+            </w:r>
+            <w:commentRangeEnd w:id="1"/>
+            <w:r>
+              <w:rPr>
+                <w:rStyle w:val="CommentReference"/>
+              </w:rPr>
+              <w:commentReference w:id="1"/>
             </w:r>
           </w:p>
         </w:tc>
@@ -10064,63 +10072,48 @@
           <w:rFonts w:ascii="Arial" w:hAnsi="Arial" w:cs="Arial"/>
         </w:rPr>
       </w:pPr>
-      <w:commentRangeStart w:id="1"/>
       <w:r>
         <w:rPr>
           <w:rFonts w:ascii="Arial" w:hAnsi="Arial" w:cs="Arial"/>
           <w:b/>
         </w:rPr>
         <w:lastRenderedPageBreak/>
-        <w:t xml:space="preserve">Table </w:t>
-      </w:r>
-      <w:commentRangeEnd w:id="1"/>
-      <w:r>
-        <w:rPr>
-          <w:rStyle w:val="CommentReference"/>
-        </w:rPr>
-        <w:commentReference w:id="1"/>
+        <w:t xml:space="preserve">Table 2. </w:t>
       </w:r>
       <w:r>
         <w:rPr>
           <w:rFonts w:ascii="Arial" w:hAnsi="Arial" w:cs="Arial"/>
           <w:b/>
         </w:rPr>
-        <w:t xml:space="preserve">2. </w:t>
+        <w:t xml:space="preserve">Full, final, and simple model predicting </w:t>
       </w:r>
       <w:r>
         <w:rPr>
           <w:rFonts w:ascii="Arial" w:hAnsi="Arial" w:cs="Arial"/>
           <w:b/>
         </w:rPr>
-        <w:t xml:space="preserve">Full, final, and simple model predicting </w:t>
+        <w:t>hypoparathyroidism</w:t>
       </w:r>
       <w:r>
         <w:rPr>
           <w:rFonts w:ascii="Arial" w:hAnsi="Arial" w:cs="Arial"/>
           <w:b/>
         </w:rPr>
-        <w:t>hypoparathyroidism</w:t>
+        <w:t xml:space="preserve"> with a</w:t>
       </w:r>
       <w:r>
         <w:rPr>
           <w:rFonts w:ascii="Arial" w:hAnsi="Arial" w:cs="Arial"/>
           <w:b/>
         </w:rPr>
-        <w:t xml:space="preserve"> with a</w:t>
+        <w:t xml:space="preserve"> uniform shrinkage factor of </w:t>
       </w:r>
       <w:r>
         <w:rPr>
           <w:rFonts w:ascii="Arial" w:hAnsi="Arial" w:cs="Arial"/>
           <w:b/>
         </w:rPr>
-        <w:t xml:space="preserve"> uniform shrinkage factor of </w:t>
-      </w:r>
-      <w:r>
-        <w:rPr>
-          <w:rFonts w:ascii="Arial" w:hAnsi="Arial" w:cs="Arial"/>
-          <w:b/>
-        </w:rPr>
-        <w:t>0.862</w:t>
+        <w:t>0.868</w:t>
       </w:r>
       <w:r>
         <w:rPr>
@@ -14176,13 +14169,7 @@
         <w:rPr>
           <w:rFonts w:ascii="Arial" w:hAnsi="Arial" w:cs="Arial"/>
         </w:rPr>
-        <w:t xml:space="preserve"> </w:t>
-      </w:r>
-      <w:r>
-        <w:rPr>
-          <w:rFonts w:ascii="Arial" w:hAnsi="Arial" w:cs="Arial"/>
-        </w:rPr>
-        <w:t xml:space="preserve">PTH, parathyroid hormone; </w:t>
+        <w:t xml:space="preserve"> PTH, parathyroid hormone; </w:t>
       </w:r>
       <w:r>
         <w:rPr>
@@ -14300,7 +14287,7 @@
       <w:pPr>
         <w:spacing w:after="0"/>
         <w:rPr>
-          <w:rFonts w:ascii="Arial" w:hAnsi="Arial" w:cs="Arial"/>
+          <w:rFonts w:ascii="Arial" w:eastAsiaTheme="minorEastAsia" w:hAnsi="Arial" w:cs="Arial"/>
         </w:rPr>
       </w:pPr>
     </w:p>
@@ -14308,483 +14295,6 @@
       <w:pPr>
         <w:spacing w:after="0"/>
         <w:rPr>
-          <w:rFonts w:ascii="Arial" w:eastAsiaTheme="minorEastAsia" w:hAnsi="Arial" w:cs="Arial"/>
-        </w:rPr>
-      </w:pPr>
-      <w:commentRangeStart w:id="3"/>
-      <w:r>
-        <w:rPr>
-          <w:rFonts w:ascii="Arial" w:hAnsi="Arial" w:cs="Arial"/>
-        </w:rPr>
-        <w:t xml:space="preserve">Likelihood ratio test of final model versus simple model is </w:t>
-      </w:r>
-      <m:oMath>
-        <m:sSup>
-          <m:sSupPr>
-            <m:ctrlPr>
-              <w:rPr>
-                <w:rFonts w:ascii="Cambria Math" w:hAnsi="Cambria Math" w:cs="Arial"/>
-                <w:i/>
-              </w:rPr>
-            </m:ctrlPr>
-          </m:sSupPr>
-          <m:e>
-            <m:r>
-              <w:rPr>
-                <w:rFonts w:ascii="Cambria Math" w:hAnsi="Cambria Math" w:cs="Arial"/>
-              </w:rPr>
-              <m:t>χ</m:t>
-            </m:r>
-          </m:e>
-          <m:sup>
-            <m:r>
-              <w:rPr>
-                <w:rFonts w:ascii="Cambria Math" w:hAnsi="Cambria Math" w:cs="Arial"/>
-              </w:rPr>
-              <m:t>2</m:t>
-            </m:r>
-          </m:sup>
-        </m:sSup>
-        <m:r>
-          <w:rPr>
-            <w:rFonts w:ascii="Cambria Math" w:hAnsi="Cambria Math" w:cs="Arial"/>
-          </w:rPr>
-          <m:t>=19</m:t>
-        </m:r>
-        <m:r>
-          <w:rPr>
-            <w:rFonts w:ascii="Cambria Math" w:hAnsi="Cambria Math" w:cs="Arial"/>
-          </w:rPr>
-          <m:t>.0;p&lt;0.001</m:t>
-        </m:r>
-      </m:oMath>
-      <w:r>
-        <w:rPr>
-          <w:rFonts w:ascii="Arial" w:eastAsiaTheme="minorEastAsia" w:hAnsi="Arial" w:cs="Arial"/>
-        </w:rPr>
-        <w:t>.</w:t>
-      </w:r>
-      <w:commentRangeEnd w:id="3"/>
-      <w:r>
-        <w:rPr>
-          <w:rStyle w:val="CommentReference"/>
-        </w:rPr>
-        <w:commentReference w:id="3"/>
-      </w:r>
-    </w:p>
-    <w:p>
-      <w:pPr>
-        <w:spacing w:after="0"/>
-        <w:rPr>
-          <w:rFonts w:ascii="Arial" w:eastAsiaTheme="minorEastAsia" w:hAnsi="Arial" w:cs="Arial"/>
-        </w:rPr>
-      </w:pPr>
-      <w:commentRangeStart w:id="4"/>
-      <w:r>
-        <w:rPr>
-          <w:rFonts w:ascii="Arial" w:hAnsi="Arial" w:cs="Arial"/>
-        </w:rPr>
-        <w:t xml:space="preserve">Likelihood ratio test of full model versus final model is </w:t>
-      </w:r>
-      <m:oMath>
-        <m:sSup>
-          <m:sSupPr>
-            <m:ctrlPr>
-              <w:rPr>
-                <w:rFonts w:ascii="Cambria Math" w:hAnsi="Cambria Math" w:cs="Arial"/>
-                <w:i/>
-              </w:rPr>
-            </m:ctrlPr>
-          </m:sSupPr>
-          <m:e>
-            <m:r>
-              <w:rPr>
-                <w:rFonts w:ascii="Cambria Math" w:hAnsi="Cambria Math" w:cs="Arial"/>
-              </w:rPr>
-              <m:t>χ</m:t>
-            </m:r>
-          </m:e>
-          <m:sup>
-            <m:r>
-              <w:rPr>
-                <w:rFonts w:ascii="Cambria Math" w:hAnsi="Cambria Math" w:cs="Arial"/>
-              </w:rPr>
-              <m:t>2</m:t>
-            </m:r>
-          </m:sup>
-        </m:sSup>
-        <m:r>
-          <w:rPr>
-            <w:rFonts w:ascii="Cambria Math" w:hAnsi="Cambria Math" w:cs="Arial"/>
-          </w:rPr>
-          <m:t>=1.1</m:t>
-        </m:r>
-        <m:r>
-          <w:rPr>
-            <w:rFonts w:ascii="Cambria Math" w:hAnsi="Cambria Math" w:cs="Arial"/>
-          </w:rPr>
-          <m:t>;p&lt;0.8</m:t>
-        </m:r>
-        <m:r>
-          <w:rPr>
-            <w:rFonts w:ascii="Cambria Math" w:hAnsi="Cambria Math" w:cs="Arial"/>
-          </w:rPr>
-          <m:t>92</m:t>
-        </m:r>
-      </m:oMath>
-      <w:r>
-        <w:rPr>
-          <w:rFonts w:ascii="Arial" w:eastAsiaTheme="minorEastAsia" w:hAnsi="Arial" w:cs="Arial"/>
-        </w:rPr>
-        <w:t>.</w:t>
-      </w:r>
-      <w:commentRangeEnd w:id="4"/>
-      <w:r>
-        <w:rPr>
-          <w:rStyle w:val="CommentReference"/>
-        </w:rPr>
-        <w:commentReference w:id="4"/>
-      </w:r>
-    </w:p>
-    <w:p>
-      <w:pPr>
-        <w:spacing w:after="0"/>
-        <w:rPr>
-          <w:rFonts w:ascii="Arial" w:eastAsiaTheme="minorEastAsia" w:hAnsi="Arial" w:cs="Arial"/>
-        </w:rPr>
-      </w:pPr>
-    </w:p>
-    <w:p>
-      <w:pPr>
-        <w:spacing w:after="0"/>
-        <w:rPr>
-          <w:rFonts w:ascii="Arial" w:eastAsiaTheme="minorEastAsia" w:hAnsi="Arial" w:cs="Arial"/>
-        </w:rPr>
-      </w:pPr>
-      <w:r>
-        <w:rPr>
-          <w:rFonts w:ascii="Arial" w:eastAsiaTheme="minorEastAsia" w:hAnsi="Arial" w:cs="Arial"/>
-          <w:b/>
-        </w:rPr>
-        <w:t xml:space="preserve">Table 3. </w:t>
-      </w:r>
-      <m:oMath>
-        <m:r>
-          <m:rPr>
-            <m:sty m:val="b"/>
-          </m:rPr>
-          <w:rPr>
-            <w:rFonts w:ascii="Cambria Math" w:eastAsiaTheme="minorEastAsia" w:hAnsi="Cambria Math" w:cs="Arial"/>
-          </w:rPr>
-          <m:t>Δ</m:t>
-        </m:r>
-      </m:oMath>
-      <w:r>
-        <w:rPr>
-          <w:rFonts w:ascii="Arial" w:eastAsiaTheme="minorEastAsia" w:hAnsi="Arial" w:cs="Arial"/>
-          <w:b/>
-        </w:rPr>
-        <w:t>PTH</w:t>
-      </w:r>
-      <w:r>
-        <w:rPr>
-          <w:rFonts w:ascii="Arial" w:eastAsiaTheme="minorEastAsia" w:hAnsi="Arial" w:cs="Arial"/>
-          <w:b/>
-        </w:rPr>
-        <w:t xml:space="preserve"> and readmission</w:t>
-      </w:r>
-      <w:r>
-        <w:rPr>
-          <w:rFonts w:ascii="Arial" w:eastAsiaTheme="minorEastAsia" w:hAnsi="Arial" w:cs="Arial"/>
-        </w:rPr>
-        <w:t>.</w:t>
-      </w:r>
-      <w:r>
-        <w:rPr>
-          <w:rFonts w:ascii="Arial" w:eastAsiaTheme="minorEastAsia" w:hAnsi="Arial" w:cs="Arial"/>
-        </w:rPr>
-        <w:t xml:space="preserve"> </w:t>
-      </w:r>
-      <w:r>
-        <w:rPr>
-          <w:rFonts w:ascii="Arial" w:eastAsiaTheme="minorEastAsia" w:hAnsi="Arial" w:cs="Arial"/>
-        </w:rPr>
-        <w:t>ΔPTH</w:t>
-      </w:r>
-      <w:r>
-        <w:rPr>
-          <w:rFonts w:ascii="Arial" w:eastAsiaTheme="minorEastAsia" w:hAnsi="Arial" w:cs="Arial"/>
-        </w:rPr>
-        <w:t xml:space="preserve"> is averaged over the </w:t>
-      </w:r>
-      <w:r>
-        <w:rPr>
-          <w:rFonts w:ascii="Arial" w:eastAsiaTheme="minorEastAsia" w:hAnsi="Arial" w:cs="Arial"/>
-        </w:rPr>
-        <w:t>ten</w:t>
-      </w:r>
-      <w:r>
-        <w:rPr>
-          <w:rFonts w:ascii="Arial" w:eastAsiaTheme="minorEastAsia" w:hAnsi="Arial" w:cs="Arial"/>
-        </w:rPr>
-        <w:t xml:space="preserve"> imputed data sets</w:t>
-      </w:r>
-      <w:r>
-        <w:rPr>
-          <w:rFonts w:ascii="Arial" w:eastAsiaTheme="minorEastAsia" w:hAnsi="Arial" w:cs="Arial"/>
-        </w:rPr>
-        <w:t>.</w:t>
-      </w:r>
-    </w:p>
-    <w:tbl>
-      <w:tblPr>
-        <w:tblStyle w:val="TableGrid"/>
-        <w:tblW w:w="0" w:type="auto"/>
-        <w:tblBorders>
-          <w:left w:val="none" w:sz="0" w:space="0" w:color="auto"/>
-          <w:right w:val="none" w:sz="0" w:space="0" w:color="auto"/>
-          <w:insideH w:val="none" w:sz="0" w:space="0" w:color="auto"/>
-          <w:insideV w:val="none" w:sz="0" w:space="0" w:color="auto"/>
-        </w:tblBorders>
-        <w:tblLook w:val="04A0" w:firstRow="1" w:lastRow="0" w:firstColumn="1" w:lastColumn="0" w:noHBand="0" w:noVBand="1"/>
-      </w:tblPr>
-      <w:tblGrid>
-        <w:gridCol w:w="1884"/>
-        <w:gridCol w:w="1633"/>
-        <w:gridCol w:w="1593"/>
-      </w:tblGrid>
-      <w:tr>
-        <w:tc>
-          <w:tcPr>
-            <w:tcW w:w="0" w:type="auto"/>
-          </w:tcPr>
-          <w:p>
-            <w:pPr>
-              <w:jc w:val="center"/>
-              <w:rPr>
-                <w:rFonts w:ascii="Arial" w:hAnsi="Arial" w:cs="Arial"/>
-              </w:rPr>
-            </w:pPr>
-          </w:p>
-        </w:tc>
-        <w:tc>
-          <w:tcPr>
-            <w:tcW w:w="0" w:type="auto"/>
-            <w:tcBorders>
-              <w:top w:val="single" w:sz="4" w:space="0" w:color="auto"/>
-              <w:bottom w:val="single" w:sz="4" w:space="0" w:color="auto"/>
-            </w:tcBorders>
-          </w:tcPr>
-          <w:p>
-            <w:pPr>
-              <w:jc w:val="center"/>
-              <w:rPr>
-                <w:rFonts w:ascii="Arial" w:hAnsi="Arial" w:cs="Arial"/>
-              </w:rPr>
-            </w:pPr>
-            <m:oMath>
-              <m:r>
-                <m:rPr>
-                  <m:sty m:val="p"/>
-                </m:rPr>
-                <w:rPr>
-                  <w:rFonts w:ascii="Cambria Math" w:hAnsi="Cambria Math" w:cs="Arial"/>
-                </w:rPr>
-                <m:t>Δ</m:t>
-              </m:r>
-            </m:oMath>
-            <w:r>
-              <w:rPr>
-                <w:rFonts w:ascii="Arial" w:eastAsiaTheme="minorEastAsia" w:hAnsi="Arial" w:cs="Arial"/>
-              </w:rPr>
-              <w:t xml:space="preserve">PTH </w:t>
-            </w:r>
-            <m:oMath>
-              <m:r>
-                <w:rPr>
-                  <w:rFonts w:ascii="Cambria Math" w:eastAsiaTheme="minorEastAsia" w:hAnsi="Cambria Math" w:cs="Arial"/>
-                </w:rPr>
-                <m:t>≤</m:t>
-              </m:r>
-            </m:oMath>
-            <w:r>
-              <w:rPr>
-                <w:rFonts w:ascii="Arial" w:eastAsiaTheme="minorEastAsia" w:hAnsi="Arial" w:cs="Arial"/>
-              </w:rPr>
-              <w:t xml:space="preserve"> 70%</w:t>
-            </w:r>
-          </w:p>
-        </w:tc>
-        <w:tc>
-          <w:tcPr>
-            <w:tcW w:w="0" w:type="auto"/>
-            <w:tcBorders>
-              <w:top w:val="single" w:sz="4" w:space="0" w:color="auto"/>
-              <w:bottom w:val="single" w:sz="4" w:space="0" w:color="auto"/>
-            </w:tcBorders>
-          </w:tcPr>
-          <w:p>
-            <w:pPr>
-              <w:jc w:val="center"/>
-              <w:rPr>
-                <w:rFonts w:ascii="Arial" w:hAnsi="Arial" w:cs="Arial"/>
-              </w:rPr>
-            </w:pPr>
-            <m:oMath>
-              <m:r>
-                <m:rPr>
-                  <m:sty m:val="p"/>
-                </m:rPr>
-                <w:rPr>
-                  <w:rFonts w:ascii="Cambria Math" w:hAnsi="Cambria Math" w:cs="Arial"/>
-                </w:rPr>
-                <m:t>Δ</m:t>
-              </m:r>
-            </m:oMath>
-            <w:r>
-              <w:rPr>
-                <w:rFonts w:ascii="Arial" w:eastAsiaTheme="minorEastAsia" w:hAnsi="Arial" w:cs="Arial"/>
-              </w:rPr>
-              <w:t>PTH &gt; 70%</w:t>
-            </w:r>
-          </w:p>
-        </w:tc>
-      </w:tr>
-      <w:tr>
-        <w:tc>
-          <w:tcPr>
-            <w:tcW w:w="0" w:type="auto"/>
-          </w:tcPr>
-          <w:p>
-            <w:pPr>
-              <w:rPr>
-                <w:rFonts w:ascii="Arial" w:hAnsi="Arial" w:cs="Arial"/>
-              </w:rPr>
-            </w:pPr>
-            <w:r>
-              <w:rPr>
-                <w:rFonts w:ascii="Arial" w:hAnsi="Arial" w:cs="Arial"/>
-              </w:rPr>
-              <w:t>No readmission</w:t>
-            </w:r>
-          </w:p>
-        </w:tc>
-        <w:tc>
-          <w:tcPr>
-            <w:tcW w:w="0" w:type="auto"/>
-            <w:tcBorders>
-              <w:top w:val="single" w:sz="4" w:space="0" w:color="auto"/>
-            </w:tcBorders>
-          </w:tcPr>
-          <w:p>
-            <w:pPr>
-              <w:jc w:val="center"/>
-              <w:rPr>
-                <w:rFonts w:ascii="Arial" w:hAnsi="Arial" w:cs="Arial"/>
-              </w:rPr>
-            </w:pPr>
-            <w:r>
-              <w:rPr>
-                <w:rFonts w:ascii="Arial" w:hAnsi="Arial" w:cs="Arial"/>
-              </w:rPr>
-              <w:t>23</w:t>
-            </w:r>
-          </w:p>
-        </w:tc>
-        <w:tc>
-          <w:tcPr>
-            <w:tcW w:w="0" w:type="auto"/>
-            <w:tcBorders>
-              <w:top w:val="single" w:sz="4" w:space="0" w:color="auto"/>
-            </w:tcBorders>
-          </w:tcPr>
-          <w:p>
-            <w:pPr>
-              <w:jc w:val="center"/>
-              <w:rPr>
-                <w:rFonts w:ascii="Arial" w:hAnsi="Arial" w:cs="Arial"/>
-              </w:rPr>
-            </w:pPr>
-            <w:r>
-              <w:rPr>
-                <w:rFonts w:ascii="Arial" w:hAnsi="Arial" w:cs="Arial"/>
-              </w:rPr>
-              <w:t>316</w:t>
-            </w:r>
-          </w:p>
-        </w:tc>
-      </w:tr>
-      <w:tr>
-        <w:tc>
-          <w:tcPr>
-            <w:tcW w:w="0" w:type="auto"/>
-          </w:tcPr>
-          <w:p>
-            <w:pPr>
-              <w:rPr>
-                <w:rFonts w:ascii="Arial" w:hAnsi="Arial" w:cs="Arial"/>
-              </w:rPr>
-            </w:pPr>
-            <w:r>
-              <w:rPr>
-                <w:rFonts w:ascii="Arial" w:hAnsi="Arial" w:cs="Arial"/>
-              </w:rPr>
-              <w:t>Readmission</w:t>
-            </w:r>
-          </w:p>
-        </w:tc>
-        <w:tc>
-          <w:tcPr>
-            <w:tcW w:w="0" w:type="auto"/>
-          </w:tcPr>
-          <w:p>
-            <w:pPr>
-              <w:jc w:val="center"/>
-              <w:rPr>
-                <w:rFonts w:ascii="Arial" w:hAnsi="Arial" w:cs="Arial"/>
-              </w:rPr>
-            </w:pPr>
-            <w:r>
-              <w:rPr>
-                <w:rFonts w:ascii="Arial" w:hAnsi="Arial" w:cs="Arial"/>
-              </w:rPr>
-              <w:t>0</w:t>
-            </w:r>
-          </w:p>
-        </w:tc>
-        <w:tc>
-          <w:tcPr>
-            <w:tcW w:w="0" w:type="auto"/>
-          </w:tcPr>
-          <w:p>
-            <w:pPr>
-              <w:jc w:val="center"/>
-              <w:rPr>
-                <w:rFonts w:ascii="Arial" w:hAnsi="Arial" w:cs="Arial"/>
-              </w:rPr>
-            </w:pPr>
-            <w:r>
-              <w:rPr>
-                <w:rFonts w:ascii="Arial" w:hAnsi="Arial" w:cs="Arial"/>
-              </w:rPr>
-              <w:t>27</w:t>
-            </w:r>
-          </w:p>
-        </w:tc>
-      </w:tr>
-    </w:tbl>
-    <w:p>
-      <w:pPr>
-        <w:spacing w:after="0"/>
-        <w:rPr>
-          <w:rFonts w:ascii="Arial" w:hAnsi="Arial" w:cs="Arial"/>
-        </w:rPr>
-      </w:pPr>
-    </w:p>
-    <w:p>
-      <w:pPr>
-        <w:spacing w:after="0"/>
-        <w:rPr>
           <w:rFonts w:ascii="Arial" w:hAnsi="Arial" w:cs="Arial"/>
         </w:rPr>
       </w:pPr>
@@ -14793,29 +14303,36 @@
           <w:rFonts w:ascii="Arial" w:hAnsi="Arial" w:cs="Arial"/>
           <w:b/>
         </w:rPr>
-        <w:t>Table 4. Predictions of hypothyroidism and readmission</w:t>
+        <w:t>Table 3</w:t>
       </w:r>
       <w:r>
         <w:rPr>
           <w:rFonts w:ascii="Arial" w:hAnsi="Arial" w:cs="Arial"/>
           <w:b/>
         </w:rPr>
-        <w:t xml:space="preserve"> for </w:t>
-      </w:r>
-      <w:commentRangeStart w:id="5"/>
+        <w:t>. Predictions of hypothyroidism and readmission</w:t>
+      </w:r>
       <w:r>
         <w:rPr>
           <w:rFonts w:ascii="Arial" w:hAnsi="Arial" w:cs="Arial"/>
           <w:b/>
         </w:rPr>
+        <w:t xml:space="preserve"> for </w:t>
+      </w:r>
+      <w:commentRangeStart w:id="3"/>
+      <w:r>
+        <w:rPr>
+          <w:rFonts w:ascii="Arial" w:hAnsi="Arial" w:cs="Arial"/>
+          <w:b/>
+        </w:rPr>
         <w:t xml:space="preserve">all </w:t>
       </w:r>
-      <w:commentRangeEnd w:id="5"/>
+      <w:commentRangeEnd w:id="3"/>
       <w:r>
         <w:rPr>
           <w:rStyle w:val="CommentReference"/>
         </w:rPr>
-        <w:commentReference w:id="5"/>
+        <w:commentReference w:id="3"/>
       </w:r>
       <w:r>
         <w:rPr>
@@ -15124,6 +14641,12 @@
               </w:rPr>
               <w:t>228</w:t>
             </w:r>
+            <w:r>
+              <w:rPr>
+                <w:rFonts w:ascii="Arial" w:hAnsi="Arial" w:cs="Arial"/>
+              </w:rPr>
+              <w:t xml:space="preserve"> (62.6%)</w:t>
+            </w:r>
           </w:p>
         </w:tc>
         <w:tc>
@@ -15164,6 +14687,12 @@
               </w:rPr>
               <w:t>75</w:t>
             </w:r>
+            <w:r>
+              <w:rPr>
+                <w:rFonts w:ascii="Arial" w:hAnsi="Arial" w:cs="Arial"/>
+              </w:rPr>
+              <w:t xml:space="preserve"> (20.2%)</w:t>
+            </w:r>
           </w:p>
         </w:tc>
         <w:tc>
@@ -15203,6 +14732,12 @@
                 <w:rFonts w:ascii="Arial" w:hAnsi="Arial" w:cs="Arial"/>
               </w:rPr>
               <w:t>63</w:t>
+            </w:r>
+            <w:r>
+              <w:rPr>
+                <w:rFonts w:ascii="Arial" w:hAnsi="Arial" w:cs="Arial"/>
+              </w:rPr>
+              <w:t xml:space="preserve"> (17.2%)</w:t>
             </w:r>
           </w:p>
         </w:tc>
@@ -15523,74 +15058,90 @@
     </w:p>
     <w:p>
       <w:pPr>
-        <w:spacing w:after="0"/>
-        <w:rPr>
-          <w:rFonts w:ascii="Arial" w:hAnsi="Arial" w:cs="Arial"/>
-        </w:rPr>
-      </w:pPr>
-      <w:r>
         <w:rPr>
           <w:rFonts w:ascii="Arial" w:hAnsi="Arial" w:cs="Arial"/>
           <w:b/>
         </w:rPr>
-        <w:lastRenderedPageBreak/>
-        <w:t>Figure 1. Internal-external model performance</w:t>
-      </w:r>
+      </w:pPr>
       <w:r>
         <w:rPr>
           <w:rFonts w:ascii="Arial" w:hAnsi="Arial" w:cs="Arial"/>
           <w:b/>
         </w:rPr>
-        <w:t xml:space="preserve"> </w:t>
-      </w:r>
-      <w:r>
+        <w:lastRenderedPageBreak/>
+        <w:t>Figure 1. Patient enrollment process flowchart</w:t>
+      </w:r>
+    </w:p>
+    <w:p>
+      <w:pPr>
         <w:rPr>
           <w:rFonts w:ascii="Arial" w:hAnsi="Arial" w:cs="Arial"/>
           <w:b/>
         </w:rPr>
-        <w:t>of</w:t>
-      </w:r>
-      <w:r>
+      </w:pPr>
+      <w:commentRangeStart w:id="4"/>
+      <w:r>
+        <w:rPr>
+          <w:noProof/>
+          <w:lang w:val="nl-NL" w:eastAsia="nl-NL"/>
+        </w:rPr>
+        <w:drawing>
+          <wp:inline distT="0" distB="0" distL="0" distR="0" wp14:anchorId="53E18866" wp14:editId="0E3AA5DF">
+            <wp:extent cx="4876800" cy="4705350"/>
+            <wp:effectExtent l="0" t="0" r="0" b="0"/>
+            <wp:docPr id="1" name="Picture 1"/>
+            <wp:cNvGraphicFramePr>
+              <a:graphicFrameLocks xmlns:a="http://schemas.openxmlformats.org/drawingml/2006/main" noChangeAspect="1"/>
+            </wp:cNvGraphicFramePr>
+            <a:graphic xmlns:a="http://schemas.openxmlformats.org/drawingml/2006/main">
+              <a:graphicData uri="http://schemas.openxmlformats.org/drawingml/2006/picture">
+                <pic:pic xmlns:pic="http://schemas.openxmlformats.org/drawingml/2006/picture">
+                  <pic:nvPicPr>
+                    <pic:cNvPr id="1" name=""/>
+                    <pic:cNvPicPr/>
+                  </pic:nvPicPr>
+                  <pic:blipFill>
+                    <a:blip r:embed="rId9"/>
+                    <a:stretch>
+                      <a:fillRect/>
+                    </a:stretch>
+                  </pic:blipFill>
+                  <pic:spPr>
+                    <a:xfrm>
+                      <a:off x="0" y="0"/>
+                      <a:ext cx="4876800" cy="4705350"/>
+                    </a:xfrm>
+                    <a:prstGeom prst="rect">
+                      <a:avLst/>
+                    </a:prstGeom>
+                  </pic:spPr>
+                </pic:pic>
+              </a:graphicData>
+            </a:graphic>
+          </wp:inline>
+        </w:drawing>
+      </w:r>
+      <w:commentRangeEnd w:id="4"/>
+      <w:r>
+        <w:rPr>
+          <w:rStyle w:val="CommentReference"/>
+        </w:rPr>
+        <w:commentReference w:id="4"/>
+      </w:r>
+    </w:p>
+    <w:p>
+      <w:pPr>
         <w:rPr>
           <w:rFonts w:ascii="Arial" w:hAnsi="Arial" w:cs="Arial"/>
           <w:b/>
         </w:rPr>
-        <w:t xml:space="preserve"> the final model</w:t>
-      </w:r>
+      </w:pPr>
       <w:r>
         <w:rPr>
           <w:rFonts w:ascii="Arial" w:hAnsi="Arial" w:cs="Arial"/>
           <w:b/>
         </w:rPr>
-        <w:t xml:space="preserve"> </w:t>
-      </w:r>
-      <w:commentRangeStart w:id="6"/>
-      <w:r>
-        <w:rPr>
-          <w:rFonts w:ascii="Arial" w:hAnsi="Arial" w:cs="Arial"/>
-          <w:b/>
-        </w:rPr>
-        <w:t xml:space="preserve">without </w:t>
-      </w:r>
-      <w:commentRangeEnd w:id="6"/>
-      <w:r>
-        <w:rPr>
-          <w:rStyle w:val="CommentReference"/>
-        </w:rPr>
-        <w:commentReference w:id="6"/>
-      </w:r>
-      <w:r>
-        <w:rPr>
-          <w:rFonts w:ascii="Arial" w:hAnsi="Arial" w:cs="Arial"/>
-          <w:b/>
-        </w:rPr>
-        <w:t>shrinkage on one single imputed data set</w:t>
-      </w:r>
-      <w:r>
-        <w:rPr>
-          <w:rFonts w:ascii="Arial" w:hAnsi="Arial" w:cs="Arial"/>
-        </w:rPr>
-        <w:t>.</w:t>
+        <w:br w:type="page"/>
       </w:r>
     </w:p>
     <w:p>
@@ -15603,14 +15154,100 @@
       <w:r>
         <w:rPr>
           <w:rFonts w:ascii="Arial" w:hAnsi="Arial" w:cs="Arial"/>
+          <w:b/>
+        </w:rPr>
+        <w:lastRenderedPageBreak/>
+        <w:t xml:space="preserve">Figure </w:t>
+      </w:r>
+      <w:r>
+        <w:rPr>
+          <w:rFonts w:ascii="Arial" w:hAnsi="Arial" w:cs="Arial"/>
+          <w:b/>
+        </w:rPr>
+        <w:t>2</w:t>
+      </w:r>
+      <w:r>
+        <w:rPr>
+          <w:rFonts w:ascii="Arial" w:hAnsi="Arial" w:cs="Arial"/>
+          <w:b/>
+        </w:rPr>
+        <w:t>. Internal-external model performance</w:t>
+      </w:r>
+      <w:r>
+        <w:rPr>
+          <w:rFonts w:ascii="Arial" w:hAnsi="Arial" w:cs="Arial"/>
+          <w:b/>
+        </w:rPr>
+        <w:t xml:space="preserve"> </w:t>
+      </w:r>
+      <w:r>
+        <w:rPr>
+          <w:rFonts w:ascii="Arial" w:hAnsi="Arial" w:cs="Arial"/>
+          <w:b/>
+        </w:rPr>
+        <w:t>of</w:t>
+      </w:r>
+      <w:r>
+        <w:rPr>
+          <w:rFonts w:ascii="Arial" w:hAnsi="Arial" w:cs="Arial"/>
+          <w:b/>
+        </w:rPr>
+        <w:t xml:space="preserve"> the final model</w:t>
+      </w:r>
+      <w:r>
+        <w:rPr>
+          <w:rFonts w:ascii="Arial" w:hAnsi="Arial" w:cs="Arial"/>
+          <w:b/>
+        </w:rPr>
+        <w:t xml:space="preserve"> </w:t>
+      </w:r>
+      <w:commentRangeStart w:id="5"/>
+      <w:r>
+        <w:rPr>
+          <w:rFonts w:ascii="Arial" w:hAnsi="Arial" w:cs="Arial"/>
+          <w:b/>
+        </w:rPr>
+        <w:t xml:space="preserve">without </w:t>
+      </w:r>
+      <w:commentRangeEnd w:id="5"/>
+      <w:r>
+        <w:rPr>
+          <w:rStyle w:val="CommentReference"/>
+        </w:rPr>
+        <w:commentReference w:id="5"/>
+      </w:r>
+      <w:r>
+        <w:rPr>
+          <w:rFonts w:ascii="Arial" w:hAnsi="Arial" w:cs="Arial"/>
+          <w:b/>
+        </w:rPr>
+        <w:t>shrinkage on one single imputed data set</w:t>
+      </w:r>
+      <w:r>
+        <w:rPr>
+          <w:rFonts w:ascii="Arial" w:hAnsi="Arial" w:cs="Arial"/>
+        </w:rPr>
+        <w:t>.</w:t>
+      </w:r>
+    </w:p>
+    <w:p>
+      <w:pPr>
+        <w:spacing w:after="0"/>
+        <w:rPr>
+          <w:rFonts w:ascii="Arial" w:hAnsi="Arial" w:cs="Arial"/>
+        </w:rPr>
+      </w:pPr>
+      <w:r>
+        <w:rPr>
+          <w:rFonts w:ascii="Arial" w:hAnsi="Arial" w:cs="Arial"/>
           <w:noProof/>
           <w:lang w:val="nl-NL" w:eastAsia="nl-NL"/>
         </w:rPr>
         <w:drawing>
-          <wp:inline distT="0" distB="0" distL="0" distR="0" wp14:anchorId="1E4FB53A" wp14:editId="75DDB9CD">
-            <wp:extent cx="5753100" cy="5753100"/>
+          <wp:inline distT="0" distB="0" distL="0" distR="0" wp14:anchorId="1027C05F" wp14:editId="7380F0DD">
+            <wp:extent cx="5762625" cy="5762625"/>
             <wp:effectExtent l="0" t="0" r="0" b="0"/>
-            <wp:docPr id="1" name="Picture 1" descr="Z:\Project Predict Hypoparathyroidism\Development\Results\leave.one.out.cross.validation.final.png"/>
+            <wp:docPr id="2" name="Picture 2" descr="Z:\Project Predict Hypoparathyroidism\Development\Results\leave.one.out.cross.validation.final.png"/>
             <wp:cNvGraphicFramePr>
               <a:graphicFrameLocks xmlns:a="http://schemas.openxmlformats.org/drawingml/2006/main" noChangeAspect="1"/>
             </wp:cNvGraphicFramePr>
@@ -15624,7 +15261,7 @@
                     </pic:cNvPicPr>
                   </pic:nvPicPr>
                   <pic:blipFill>
-                    <a:blip r:embed="rId9" cstate="print">
+                    <a:blip r:embed="rId10" cstate="print">
                       <a:extLst>
                         <a:ext uri="{28A0092B-C50C-407E-A947-70E740481C1C}">
                           <a14:useLocalDpi xmlns:a14="http://schemas.microsoft.com/office/drawing/2010/main" val="0"/>
@@ -15639,7 +15276,7 @@
                   <pic:spPr bwMode="auto">
                     <a:xfrm>
                       <a:off x="0" y="0"/>
-                      <a:ext cx="5753100" cy="5753100"/>
+                      <a:ext cx="5762625" cy="5762625"/>
                     </a:xfrm>
                     <a:prstGeom prst="rect">
                       <a:avLst/>
@@ -15660,9 +15297,95 @@
       <w:pPr>
         <w:rPr>
           <w:rFonts w:ascii="Arial" w:hAnsi="Arial" w:cs="Arial"/>
+        </w:rPr>
+      </w:pPr>
+      <w:r>
+        <w:rPr>
+          <w:rFonts w:ascii="Arial" w:hAnsi="Arial" w:cs="Arial"/>
+        </w:rPr>
+        <w:br w:type="page"/>
+      </w:r>
+    </w:p>
+    <w:p>
+      <w:pPr>
+        <w:rPr>
+          <w:rFonts w:ascii="Arial" w:hAnsi="Arial" w:cs="Arial"/>
           <w:b/>
         </w:rPr>
       </w:pPr>
+      <w:r>
+        <w:rPr>
+          <w:rFonts w:ascii="Arial" w:hAnsi="Arial" w:cs="Arial"/>
+          <w:b/>
+        </w:rPr>
+        <w:lastRenderedPageBreak/>
+        <w:t>Figure 3</w:t>
+      </w:r>
+      <w:r>
+        <w:rPr>
+          <w:rFonts w:ascii="Arial" w:hAnsi="Arial" w:cs="Arial"/>
+          <w:b/>
+        </w:rPr>
+        <w:t>. Proposed use of prediction model in clinical practice</w:t>
+      </w:r>
+    </w:p>
+    <w:p>
+      <w:pPr>
+        <w:rPr>
+          <w:rFonts w:ascii="Arial" w:hAnsi="Arial" w:cs="Arial"/>
+          <w:b/>
+        </w:rPr>
+      </w:pPr>
+      <w:r>
+        <w:rPr>
+          <w:noProof/>
+          <w:lang w:val="nl-NL" w:eastAsia="nl-NL"/>
+        </w:rPr>
+        <w:drawing>
+          <wp:inline distT="0" distB="0" distL="0" distR="0" wp14:anchorId="0F67E514" wp14:editId="1FCBF01B">
+            <wp:extent cx="5972810" cy="6120130"/>
+            <wp:effectExtent l="0" t="0" r="0" b="0"/>
+            <wp:docPr id="24" name="Picture 24" descr="C:\Users\041709\AppData\Local\Microsoft\Windows\INetCache\Content.MSO\1990D7F1.tmp"/>
+            <wp:cNvGraphicFramePr/>
+            <a:graphic xmlns:a="http://schemas.openxmlformats.org/drawingml/2006/main">
+              <a:graphicData uri="http://schemas.openxmlformats.org/drawingml/2006/picture">
+                <pic:pic xmlns:pic="http://schemas.openxmlformats.org/drawingml/2006/picture">
+                  <pic:nvPicPr>
+                    <pic:cNvPr id="1" name="Picture 1" descr="C:\Users\041709\AppData\Local\Microsoft\Windows\INetCache\Content.MSO\1990D7F1.tmp"/>
+                    <pic:cNvPicPr/>
+                  </pic:nvPicPr>
+                  <pic:blipFill>
+                    <a:blip r:embed="rId11">
+                      <a:extLst>
+                        <a:ext uri="{28A0092B-C50C-407E-A947-70E740481C1C}">
+                          <a14:useLocalDpi xmlns:a14="http://schemas.microsoft.com/office/drawing/2010/main" val="0"/>
+                        </a:ext>
+                      </a:extLst>
+                    </a:blip>
+                    <a:srcRect/>
+                    <a:stretch>
+                      <a:fillRect/>
+                    </a:stretch>
+                  </pic:blipFill>
+                  <pic:spPr bwMode="auto">
+                    <a:xfrm>
+                      <a:off x="0" y="0"/>
+                      <a:ext cx="5972810" cy="6120130"/>
+                    </a:xfrm>
+                    <a:prstGeom prst="rect">
+                      <a:avLst/>
+                    </a:prstGeom>
+                    <a:noFill/>
+                    <a:ln>
+                      <a:noFill/>
+                    </a:ln>
+                  </pic:spPr>
+                </pic:pic>
+              </a:graphicData>
+            </a:graphic>
+          </wp:inline>
+        </w:drawing>
+      </w:r>
       <w:r>
         <w:rPr>
           <w:rFonts w:ascii="Arial" w:hAnsi="Arial" w:cs="Arial"/>
@@ -15718,6 +15441,128 @@
         </w:rPr>
         <w:t xml:space="preserve"> </w:t>
       </w:r>
+      <w:commentRangeStart w:id="6"/>
+      <w:r>
+        <w:rPr>
+          <w:rFonts w:ascii="Arial" w:hAnsi="Arial" w:cs="Arial"/>
+        </w:rPr>
+        <w:t xml:space="preserve">Likelihood ratio test of final model versus simple model is </w:t>
+      </w:r>
+      <m:oMath>
+        <m:sSup>
+          <m:sSupPr>
+            <m:ctrlPr>
+              <w:rPr>
+                <w:rFonts w:ascii="Cambria Math" w:hAnsi="Cambria Math" w:cs="Arial"/>
+                <w:i/>
+              </w:rPr>
+            </m:ctrlPr>
+          </m:sSupPr>
+          <m:e>
+            <m:r>
+              <w:rPr>
+                <w:rFonts w:ascii="Cambria Math" w:hAnsi="Cambria Math" w:cs="Arial"/>
+              </w:rPr>
+              <m:t>χ</m:t>
+            </m:r>
+          </m:e>
+          <m:sup>
+            <m:r>
+              <w:rPr>
+                <w:rFonts w:ascii="Cambria Math" w:hAnsi="Cambria Math" w:cs="Arial"/>
+              </w:rPr>
+              <m:t>2</m:t>
+            </m:r>
+          </m:sup>
+        </m:sSup>
+        <m:r>
+          <w:rPr>
+            <w:rFonts w:ascii="Cambria Math" w:hAnsi="Cambria Math" w:cs="Arial"/>
+          </w:rPr>
+          <m:t>=19.0;p&lt;0.001</m:t>
+        </m:r>
+      </m:oMath>
+      <w:r>
+        <w:rPr>
+          <w:rFonts w:ascii="Arial" w:eastAsiaTheme="minorEastAsia" w:hAnsi="Arial" w:cs="Arial"/>
+        </w:rPr>
+        <w:t>.</w:t>
+      </w:r>
+      <w:commentRangeEnd w:id="6"/>
+      <w:r>
+        <w:rPr>
+          <w:rStyle w:val="CommentReference"/>
+        </w:rPr>
+        <w:commentReference w:id="6"/>
+      </w:r>
+      <w:r>
+        <w:rPr>
+          <w:rFonts w:ascii="Arial" w:eastAsiaTheme="minorEastAsia" w:hAnsi="Arial" w:cs="Arial"/>
+        </w:rPr>
+        <w:t xml:space="preserve"> </w:t>
+      </w:r>
+      <w:commentRangeStart w:id="7"/>
+      <w:r>
+        <w:rPr>
+          <w:rFonts w:ascii="Arial" w:hAnsi="Arial" w:cs="Arial"/>
+        </w:rPr>
+        <w:t xml:space="preserve">Likelihood ratio test of full model versus final model is </w:t>
+      </w:r>
+      <m:oMath>
+        <m:sSup>
+          <m:sSupPr>
+            <m:ctrlPr>
+              <w:rPr>
+                <w:rFonts w:ascii="Cambria Math" w:hAnsi="Cambria Math" w:cs="Arial"/>
+                <w:i/>
+              </w:rPr>
+            </m:ctrlPr>
+          </m:sSupPr>
+          <m:e>
+            <m:r>
+              <w:rPr>
+                <w:rFonts w:ascii="Cambria Math" w:hAnsi="Cambria Math" w:cs="Arial"/>
+              </w:rPr>
+              <m:t>χ</m:t>
+            </m:r>
+          </m:e>
+          <m:sup>
+            <m:r>
+              <w:rPr>
+                <w:rFonts w:ascii="Cambria Math" w:hAnsi="Cambria Math" w:cs="Arial"/>
+              </w:rPr>
+              <m:t>2</m:t>
+            </m:r>
+          </m:sup>
+        </m:sSup>
+        <m:r>
+          <w:rPr>
+            <w:rFonts w:ascii="Cambria Math" w:hAnsi="Cambria Math" w:cs="Arial"/>
+          </w:rPr>
+          <m:t>=1.1;p&lt;0.892</m:t>
+        </m:r>
+      </m:oMath>
+      <w:r>
+        <w:rPr>
+          <w:rFonts w:ascii="Arial" w:eastAsiaTheme="minorEastAsia" w:hAnsi="Arial" w:cs="Arial"/>
+        </w:rPr>
+        <w:t>.</w:t>
+      </w:r>
+      <w:commentRangeEnd w:id="7"/>
+      <w:r>
+        <w:rPr>
+          <w:rStyle w:val="CommentReference"/>
+        </w:rPr>
+        <w:commentReference w:id="7"/>
+      </w:r>
+    </w:p>
+    <w:p>
+      <w:pPr>
+        <w:spacing w:after="0"/>
+        <w:rPr>
+          <w:rFonts w:ascii="Arial" w:eastAsiaTheme="minorEastAsia" w:hAnsi="Arial" w:cs="Arial"/>
+        </w:rPr>
+      </w:pPr>
     </w:p>
     <w:tbl>
       <w:tblPr>
@@ -15813,7 +15658,7 @@
                           </pic:cNvPicPr>
                         </pic:nvPicPr>
                         <pic:blipFill>
-                          <a:blip r:embed="rId10">
+                          <a:blip r:embed="rId12">
                             <a:extLst>
                               <a:ext uri="{28A0092B-C50C-407E-A947-70E740481C1C}">
                                 <a14:useLocalDpi xmlns:a14="http://schemas.microsoft.com/office/drawing/2010/main" val="0"/>
@@ -15881,7 +15726,7 @@
                           </pic:cNvPicPr>
                         </pic:nvPicPr>
                         <pic:blipFill>
-                          <a:blip r:embed="rId11">
+                          <a:blip r:embed="rId13">
                             <a:extLst>
                               <a:ext uri="{28A0092B-C50C-407E-A947-70E740481C1C}">
                                 <a14:useLocalDpi xmlns:a14="http://schemas.microsoft.com/office/drawing/2010/main" val="0"/>
@@ -15985,7 +15830,7 @@
                           </pic:cNvPicPr>
                         </pic:nvPicPr>
                         <pic:blipFill>
-                          <a:blip r:embed="rId12">
+                          <a:blip r:embed="rId14">
                             <a:extLst>
                               <a:ext uri="{28A0092B-C50C-407E-A947-70E740481C1C}">
                                 <a14:useLocalDpi xmlns:a14="http://schemas.microsoft.com/office/drawing/2010/main" val="0"/>
@@ -16152,10 +15997,10 @@
           <w:lang w:val="nl-NL" w:eastAsia="nl-NL"/>
         </w:rPr>
         <w:drawing>
-          <wp:inline distT="0" distB="0" distL="0" distR="0" wp14:anchorId="627EBD19" wp14:editId="30E4DF87">
+          <wp:inline distT="0" distB="0" distL="0" distR="0" wp14:anchorId="60605B8B" wp14:editId="4A75B167">
             <wp:extent cx="4572000" cy="4572000"/>
             <wp:effectExtent l="0" t="0" r="0" b="0"/>
-            <wp:docPr id="10" name="Picture 10" descr="Z:\Project Predict Hypoparathyroidism\Development\Results\plot.Predict.png"/>
+            <wp:docPr id="3" name="Picture 3" descr="Z:\Project Predict Hypoparathyroidism\Development\Results\plot.Predict.png"/>
             <wp:cNvGraphicFramePr>
               <a:graphicFrameLocks xmlns:a="http://schemas.openxmlformats.org/drawingml/2006/main" noChangeAspect="1"/>
             </wp:cNvGraphicFramePr>
@@ -16163,13 +16008,13 @@
               <a:graphicData uri="http://schemas.openxmlformats.org/drawingml/2006/picture">
                 <pic:pic xmlns:pic="http://schemas.openxmlformats.org/drawingml/2006/picture">
                   <pic:nvPicPr>
-                    <pic:cNvPr id="0" name="Picture 5" descr="Z:\Project Predict Hypoparathyroidism\Development\Results\plot.Predict.png"/>
+                    <pic:cNvPr id="0" name="Picture 2" descr="Z:\Project Predict Hypoparathyroidism\Development\Results\plot.Predict.png"/>
                     <pic:cNvPicPr>
                       <a:picLocks noChangeAspect="1" noChangeArrowheads="1"/>
                     </pic:cNvPicPr>
                   </pic:nvPicPr>
                   <pic:blipFill>
-                    <a:blip r:embed="rId13">
+                    <a:blip r:embed="rId15">
                       <a:extLst>
                         <a:ext uri="{28A0092B-C50C-407E-A947-70E740481C1C}">
                           <a14:useLocalDpi xmlns:a14="http://schemas.microsoft.com/office/drawing/2010/main" val="0"/>
@@ -16501,13 +16346,7 @@
             <w:rPr>
               <w:rFonts w:ascii="Cambria Math" w:eastAsiaTheme="minorEastAsia" w:hAnsi="Cambria Math" w:cs="Arial"/>
             </w:rPr>
-            <m:t>⋅</m:t>
-          </m:r>
-          <m:r>
-            <w:rPr>
-              <w:rFonts w:ascii="Cambria Math" w:eastAsiaTheme="minorEastAsia" w:hAnsi="Cambria Math" w:cs="Arial"/>
-            </w:rPr>
-            <m:t>Parathyroid gland not seen</m:t>
+            <m:t>⋅Parathyroid gland not seen</m:t>
           </m:r>
           <m:r>
             <m:rPr>
@@ -16556,13 +16395,7 @@
             <w:rPr>
               <w:rFonts w:ascii="Cambria Math" w:eastAsiaTheme="minorEastAsia" w:hAnsi="Cambria Math" w:cs="Arial"/>
             </w:rPr>
-            <m:t>⋅</m:t>
-          </m:r>
-          <m:r>
-            <w:rPr>
-              <w:rFonts w:ascii="Cambria Math" w:eastAsiaTheme="minorEastAsia" w:hAnsi="Cambria Math" w:cs="Arial"/>
-            </w:rPr>
-            <m:t xml:space="preserve">Corrected calcium at 24 </m:t>
+            <m:t xml:space="preserve">⋅Corrected calcium at 24 </m:t>
           </m:r>
           <m:r>
             <w:rPr>
@@ -16764,13 +16597,7 @@
             <w:rPr>
               <w:rFonts w:ascii="Cambria Math" w:eastAsiaTheme="minorEastAsia" w:hAnsi="Cambria Math" w:cs="Arial"/>
             </w:rPr>
-            <m:t>⋅</m:t>
-          </m:r>
-          <m:r>
-            <w:rPr>
-              <w:rFonts w:ascii="Cambria Math" w:eastAsiaTheme="minorEastAsia" w:hAnsi="Cambria Math" w:cs="Arial"/>
-            </w:rPr>
-            <m:t>Cenral LND</m:t>
+            <m:t>⋅Cenral LND</m:t>
           </m:r>
         </m:oMath>
       </m:oMathPara>
@@ -16782,6 +16609,12 @@
           <w:rFonts w:ascii="Arial" w:hAnsi="Arial" w:cs="Arial"/>
         </w:rPr>
       </w:pPr>
+      <w:r>
+        <w:rPr>
+          <w:rFonts w:ascii="Arial" w:eastAsiaTheme="minorEastAsia" w:hAnsi="Arial" w:cs="Arial"/>
+        </w:rPr>
+        <w:t xml:space="preserve">Abbreviations: </w:t>
+      </w:r>
       <w:r>
         <w:rPr>
           <w:rFonts w:ascii="Arial" w:eastAsiaTheme="minorEastAsia" w:hAnsi="Arial" w:cs="Arial"/>
@@ -17197,13 +17030,7 @@
             <w:rPr>
               <w:rFonts w:ascii="Cambria Math" w:eastAsiaTheme="minorEastAsia" w:hAnsi="Cambria Math" w:cs="Arial"/>
             </w:rPr>
-            <m:t>⋅</m:t>
-          </m:r>
-          <m:r>
-            <w:rPr>
-              <w:rFonts w:ascii="Cambria Math" w:eastAsiaTheme="minorEastAsia" w:hAnsi="Cambria Math" w:cs="Arial"/>
-            </w:rPr>
-            <m:t>Parathyroid gland not seen</m:t>
+            <m:t>⋅Parathyroid gland not seen</m:t>
           </m:r>
           <m:r>
             <m:rPr>
@@ -17252,13 +17079,7 @@
             <w:rPr>
               <w:rFonts w:ascii="Cambria Math" w:eastAsiaTheme="minorEastAsia" w:hAnsi="Cambria Math" w:cs="Arial"/>
             </w:rPr>
-            <m:t>⋅</m:t>
-          </m:r>
-          <m:r>
-            <w:rPr>
-              <w:rFonts w:ascii="Cambria Math" w:eastAsiaTheme="minorEastAsia" w:hAnsi="Cambria Math" w:cs="Arial"/>
-            </w:rPr>
-            <m:t xml:space="preserve">Corrected calcium at 24 </m:t>
+            <m:t xml:space="preserve">⋅Corrected calcium at 24 </m:t>
           </m:r>
           <m:r>
             <w:rPr>
@@ -17276,6 +17097,12 @@
           <w:rFonts w:ascii="Arial" w:hAnsi="Arial" w:cs="Arial"/>
         </w:rPr>
       </w:pPr>
+      <w:r>
+        <w:rPr>
+          <w:rFonts w:ascii="Arial" w:eastAsiaTheme="minorEastAsia" w:hAnsi="Arial" w:cs="Arial"/>
+        </w:rPr>
+        <w:t xml:space="preserve">Abbreviations: </w:t>
+      </w:r>
       <w:r>
         <w:rPr>
           <w:rFonts w:ascii="Arial" w:eastAsiaTheme="minorEastAsia" w:hAnsi="Arial" w:cs="Arial"/>
@@ -17632,9 +17459,7 @@
               <w:bottom w:val="nil"/>
               <w:right w:val="nil"/>
             </w:tcBorders>
-            <w:shd w:val="clear" w:color="auto" w:fill="auto"/>
             <w:noWrap/>
-            <w:vAlign w:val="bottom"/>
             <w:hideMark/>
           </w:tcPr>
           <w:p>
@@ -17650,6 +17475,7 @@
               <w:rPr>
                 <w:rFonts w:ascii="Arial" w:hAnsi="Arial" w:cs="Arial"/>
                 <w:color w:val="000000"/>
+                <w:lang w:val="nl-NL"/>
               </w:rPr>
               <w:t>205.9</w:t>
             </w:r>
@@ -17719,9 +17545,7 @@
               <w:bottom w:val="nil"/>
               <w:right w:val="nil"/>
             </w:tcBorders>
-            <w:shd w:val="clear" w:color="auto" w:fill="auto"/>
             <w:noWrap/>
-            <w:vAlign w:val="bottom"/>
             <w:hideMark/>
           </w:tcPr>
           <w:p>
@@ -17737,6 +17561,7 @@
               <w:rPr>
                 <w:rFonts w:ascii="Arial" w:hAnsi="Arial" w:cs="Arial"/>
                 <w:color w:val="000000"/>
+                <w:lang w:val="nl-NL"/>
               </w:rPr>
               <w:t>200.7</w:t>
             </w:r>
@@ -17806,9 +17631,7 @@
               <w:bottom w:val="nil"/>
               <w:right w:val="nil"/>
             </w:tcBorders>
-            <w:shd w:val="clear" w:color="auto" w:fill="auto"/>
             <w:noWrap/>
-            <w:vAlign w:val="bottom"/>
             <w:hideMark/>
           </w:tcPr>
           <w:p>
@@ -17824,6 +17647,7 @@
               <w:rPr>
                 <w:rFonts w:ascii="Arial" w:hAnsi="Arial" w:cs="Arial"/>
                 <w:color w:val="000000"/>
+                <w:lang w:val="nl-NL"/>
               </w:rPr>
               <w:t>211.1</w:t>
             </w:r>
@@ -17893,9 +17717,7 @@
               <w:bottom w:val="nil"/>
               <w:right w:val="nil"/>
             </w:tcBorders>
-            <w:shd w:val="clear" w:color="auto" w:fill="auto"/>
             <w:noWrap/>
-            <w:vAlign w:val="bottom"/>
             <w:hideMark/>
           </w:tcPr>
           <w:p>
@@ -17911,6 +17733,7 @@
               <w:rPr>
                 <w:rFonts w:ascii="Arial" w:hAnsi="Arial" w:cs="Arial"/>
                 <w:color w:val="000000"/>
+                <w:lang w:val="nl-NL"/>
               </w:rPr>
               <w:t>207.9</w:t>
             </w:r>
@@ -17980,9 +17803,7 @@
               <w:bottom w:val="nil"/>
               <w:right w:val="nil"/>
             </w:tcBorders>
-            <w:shd w:val="clear" w:color="auto" w:fill="auto"/>
             <w:noWrap/>
-            <w:vAlign w:val="bottom"/>
             <w:hideMark/>
           </w:tcPr>
           <w:p>
@@ -17998,6 +17819,7 @@
               <w:rPr>
                 <w:rFonts w:ascii="Arial" w:hAnsi="Arial" w:cs="Arial"/>
                 <w:color w:val="000000"/>
+                <w:lang w:val="nl-NL"/>
               </w:rPr>
               <w:t>186.7</w:t>
             </w:r>
@@ -18026,7 +17848,7 @@
                 <w:lang w:val="nl-NL" w:eastAsia="nl-NL"/>
               </w:rPr>
             </w:pPr>
-            <w:commentRangeStart w:id="7"/>
+            <w:commentRangeStart w:id="8"/>
             <w:r>
               <w:rPr>
                 <w:rFonts w:ascii="Arial" w:eastAsia="Times New Roman" w:hAnsi="Arial" w:cs="Arial"/>
@@ -18036,12 +17858,16 @@
               </w:rPr>
               <w:t>ΔPTH</w:t>
             </w:r>
-            <w:commentRangeEnd w:id="7"/>
+            <w:commentRangeEnd w:id="8"/>
             <w:r>
               <w:rPr>
                 <w:rStyle w:val="CommentReference"/>
-              </w:rPr>
-              <w:commentReference w:id="7"/>
+                <w:rFonts w:ascii="Arial" w:hAnsi="Arial" w:cs="Arial"/>
+                <w:b/>
+                <w:sz w:val="24"/>
+                <w:szCs w:val="24"/>
+              </w:rPr>
+              <w:commentReference w:id="8"/>
             </w:r>
           </w:p>
         </w:tc>
@@ -18079,9 +17905,7 @@
               <w:bottom w:val="nil"/>
               <w:right w:val="nil"/>
             </w:tcBorders>
-            <w:shd w:val="clear" w:color="auto" w:fill="auto"/>
             <w:noWrap/>
-            <w:vAlign w:val="bottom"/>
             <w:hideMark/>
           </w:tcPr>
           <w:p>
@@ -18099,6 +17923,7 @@
                 <w:rFonts w:ascii="Arial" w:hAnsi="Arial" w:cs="Arial"/>
                 <w:b/>
                 <w:color w:val="000000"/>
+                <w:lang w:val="nl-NL"/>
               </w:rPr>
               <w:t>182.7</w:t>
             </w:r>
@@ -18168,9 +17993,7 @@
               <w:bottom w:val="nil"/>
               <w:right w:val="nil"/>
             </w:tcBorders>
-            <w:shd w:val="clear" w:color="auto" w:fill="auto"/>
             <w:noWrap/>
-            <w:vAlign w:val="bottom"/>
             <w:hideMark/>
           </w:tcPr>
           <w:p>
@@ -18186,6 +18009,7 @@
               <w:rPr>
                 <w:rFonts w:ascii="Arial" w:hAnsi="Arial" w:cs="Arial"/>
                 <w:color w:val="000000"/>
+                <w:lang w:val="nl-NL"/>
               </w:rPr>
               <w:t>190.4</w:t>
             </w:r>
@@ -18261,9 +18085,7 @@
               <w:bottom w:val="single" w:sz="4" w:space="0" w:color="auto"/>
               <w:right w:val="nil"/>
             </w:tcBorders>
-            <w:shd w:val="clear" w:color="auto" w:fill="auto"/>
             <w:noWrap/>
-            <w:vAlign w:val="bottom"/>
             <w:hideMark/>
           </w:tcPr>
           <w:p>
@@ -18279,6 +18101,7 @@
               <w:rPr>
                 <w:rFonts w:ascii="Arial" w:hAnsi="Arial" w:cs="Arial"/>
                 <w:color w:val="000000"/>
+                <w:lang w:val="nl-NL"/>
               </w:rPr>
               <w:t>188.3</w:t>
             </w:r>
@@ -18401,8 +18224,6 @@
         </w:rPr>
         <w:t xml:space="preserve"> </w:t>
       </w:r>
-      <w:bookmarkStart w:id="8" w:name="_GoBack"/>
-      <w:bookmarkEnd w:id="8"/>
       <w:r>
         <w:rPr>
           <w:rFonts w:ascii="Arial" w:eastAsiaTheme="minorEastAsia" w:hAnsi="Arial" w:cs="Arial"/>
@@ -18655,7 +18476,9 @@
               <w:bottom w:val="nil"/>
               <w:right w:val="nil"/>
             </w:tcBorders>
+            <w:shd w:val="clear" w:color="auto" w:fill="auto"/>
             <w:noWrap/>
+            <w:vAlign w:val="bottom"/>
             <w:hideMark/>
           </w:tcPr>
           <w:p>
@@ -18671,7 +18494,6 @@
               <w:rPr>
                 <w:rFonts w:ascii="Arial" w:hAnsi="Arial" w:cs="Arial"/>
                 <w:color w:val="000000"/>
-                <w:lang w:val="nl-NL"/>
               </w:rPr>
               <w:t>182.7</w:t>
             </w:r>
@@ -18764,7 +18586,9 @@
               <w:bottom w:val="nil"/>
               <w:right w:val="nil"/>
             </w:tcBorders>
+            <w:shd w:val="clear" w:color="auto" w:fill="auto"/>
             <w:noWrap/>
+            <w:vAlign w:val="bottom"/>
             <w:hideMark/>
           </w:tcPr>
           <w:p>
@@ -18780,7 +18604,6 @@
               <w:rPr>
                 <w:rFonts w:ascii="Arial" w:hAnsi="Arial" w:cs="Arial"/>
                 <w:color w:val="000000"/>
-                <w:lang w:val="nl-NL"/>
               </w:rPr>
               <w:t>183.9</w:t>
             </w:r>
@@ -18879,7 +18702,9 @@
               <w:bottom w:val="nil"/>
               <w:right w:val="nil"/>
             </w:tcBorders>
+            <w:shd w:val="clear" w:color="auto" w:fill="auto"/>
             <w:noWrap/>
+            <w:vAlign w:val="bottom"/>
             <w:hideMark/>
           </w:tcPr>
           <w:p>
@@ -18897,7 +18722,6 @@
                 <w:rFonts w:ascii="Arial" w:hAnsi="Arial" w:cs="Arial"/>
                 <w:b/>
                 <w:color w:val="000000"/>
-                <w:lang w:val="nl-NL"/>
               </w:rPr>
               <w:t>182.4</w:t>
             </w:r>
@@ -18990,7 +18814,9 @@
               <w:bottom w:val="nil"/>
               <w:right w:val="nil"/>
             </w:tcBorders>
+            <w:shd w:val="clear" w:color="auto" w:fill="auto"/>
             <w:noWrap/>
+            <w:vAlign w:val="bottom"/>
             <w:hideMark/>
           </w:tcPr>
           <w:p>
@@ -19006,7 +18832,6 @@
               <w:rPr>
                 <w:rFonts w:ascii="Arial" w:hAnsi="Arial" w:cs="Arial"/>
                 <w:color w:val="000000"/>
-                <w:lang w:val="nl-NL"/>
               </w:rPr>
               <w:t>184.9</w:t>
             </w:r>
@@ -19099,7 +18924,9 @@
               <w:bottom w:val="nil"/>
               <w:right w:val="nil"/>
             </w:tcBorders>
+            <w:shd w:val="clear" w:color="auto" w:fill="auto"/>
             <w:noWrap/>
+            <w:vAlign w:val="bottom"/>
             <w:hideMark/>
           </w:tcPr>
           <w:p>
@@ -19115,7 +18942,6 @@
               <w:rPr>
                 <w:rFonts w:ascii="Arial" w:hAnsi="Arial" w:cs="Arial"/>
                 <w:color w:val="000000"/>
-                <w:lang w:val="nl-NL"/>
               </w:rPr>
               <w:t>184.1</w:t>
             </w:r>
@@ -19208,7 +19034,9 @@
               <w:bottom w:val="nil"/>
               <w:right w:val="nil"/>
             </w:tcBorders>
+            <w:shd w:val="clear" w:color="auto" w:fill="auto"/>
             <w:noWrap/>
+            <w:vAlign w:val="bottom"/>
             <w:hideMark/>
           </w:tcPr>
           <w:p>
@@ -19224,12 +19052,13 @@
               <w:rPr>
                 <w:rFonts w:ascii="Arial" w:hAnsi="Arial" w:cs="Arial"/>
                 <w:color w:val="000000"/>
-                <w:lang w:val="nl-NL"/>
               </w:rPr>
               <w:t>185.9</w:t>
             </w:r>
           </w:p>
         </w:tc>
+        <w:bookmarkStart w:id="9" w:name="_GoBack"/>
+        <w:bookmarkEnd w:id="9"/>
       </w:tr>
       <w:tr>
         <w:trPr>
@@ -19317,7 +19146,9 @@
               <w:bottom w:val="nil"/>
               <w:right w:val="nil"/>
             </w:tcBorders>
+            <w:shd w:val="clear" w:color="auto" w:fill="auto"/>
             <w:noWrap/>
+            <w:vAlign w:val="bottom"/>
             <w:hideMark/>
           </w:tcPr>
           <w:p>
@@ -19333,7 +19164,6 @@
               <w:rPr>
                 <w:rFonts w:ascii="Arial" w:hAnsi="Arial" w:cs="Arial"/>
                 <w:color w:val="000000"/>
-                <w:lang w:val="nl-NL"/>
               </w:rPr>
               <w:t>187.6</w:t>
             </w:r>
@@ -19426,7 +19256,9 @@
               <w:bottom w:val="nil"/>
               <w:right w:val="nil"/>
             </w:tcBorders>
+            <w:shd w:val="clear" w:color="auto" w:fill="auto"/>
             <w:noWrap/>
+            <w:vAlign w:val="bottom"/>
             <w:hideMark/>
           </w:tcPr>
           <w:p>
@@ -19442,7 +19274,6 @@
               <w:rPr>
                 <w:rFonts w:ascii="Arial" w:hAnsi="Arial" w:cs="Arial"/>
                 <w:color w:val="000000"/>
-                <w:lang w:val="nl-NL"/>
               </w:rPr>
               <w:t>183.8</w:t>
             </w:r>
@@ -19535,7 +19366,9 @@
               <w:bottom w:val="nil"/>
               <w:right w:val="nil"/>
             </w:tcBorders>
+            <w:shd w:val="clear" w:color="auto" w:fill="auto"/>
             <w:noWrap/>
+            <w:vAlign w:val="bottom"/>
             <w:hideMark/>
           </w:tcPr>
           <w:p>
@@ -19551,7 +19384,6 @@
               <w:rPr>
                 <w:rFonts w:ascii="Arial" w:hAnsi="Arial" w:cs="Arial"/>
                 <w:color w:val="000000"/>
-                <w:lang w:val="nl-NL"/>
               </w:rPr>
               <w:t>185.8</w:t>
             </w:r>
@@ -19644,7 +19476,9 @@
               <w:bottom w:val="nil"/>
               <w:right w:val="nil"/>
             </w:tcBorders>
+            <w:shd w:val="clear" w:color="auto" w:fill="auto"/>
             <w:noWrap/>
+            <w:vAlign w:val="bottom"/>
             <w:hideMark/>
           </w:tcPr>
           <w:p>
@@ -19660,7 +19494,6 @@
               <w:rPr>
                 <w:rFonts w:ascii="Arial" w:hAnsi="Arial" w:cs="Arial"/>
                 <w:color w:val="000000"/>
-                <w:lang w:val="nl-NL"/>
               </w:rPr>
               <w:t>185.0</w:t>
             </w:r>
@@ -19753,7 +19586,9 @@
               <w:bottom w:val="nil"/>
               <w:right w:val="nil"/>
             </w:tcBorders>
+            <w:shd w:val="clear" w:color="auto" w:fill="auto"/>
             <w:noWrap/>
+            <w:vAlign w:val="bottom"/>
             <w:hideMark/>
           </w:tcPr>
           <w:p>
@@ -19769,7 +19604,6 @@
               <w:rPr>
                 <w:rFonts w:ascii="Arial" w:hAnsi="Arial" w:cs="Arial"/>
                 <w:color w:val="000000"/>
-                <w:lang w:val="nl-NL"/>
               </w:rPr>
               <w:t>184.1</w:t>
             </w:r>
@@ -19862,7 +19696,9 @@
               <w:bottom w:val="nil"/>
               <w:right w:val="nil"/>
             </w:tcBorders>
+            <w:shd w:val="clear" w:color="auto" w:fill="auto"/>
             <w:noWrap/>
+            <w:vAlign w:val="bottom"/>
             <w:hideMark/>
           </w:tcPr>
           <w:p>
@@ -19878,7 +19714,6 @@
               <w:rPr>
                 <w:rFonts w:ascii="Arial" w:hAnsi="Arial" w:cs="Arial"/>
                 <w:color w:val="000000"/>
-                <w:lang w:val="nl-NL"/>
               </w:rPr>
               <w:t>183.7</w:t>
             </w:r>
@@ -19971,7 +19806,9 @@
               <w:bottom w:val="nil"/>
               <w:right w:val="nil"/>
             </w:tcBorders>
+            <w:shd w:val="clear" w:color="auto" w:fill="auto"/>
             <w:noWrap/>
+            <w:vAlign w:val="bottom"/>
             <w:hideMark/>
           </w:tcPr>
           <w:p>
@@ -19987,7 +19824,6 @@
               <w:rPr>
                 <w:rFonts w:ascii="Arial" w:hAnsi="Arial" w:cs="Arial"/>
                 <w:color w:val="000000"/>
-                <w:lang w:val="nl-NL"/>
               </w:rPr>
               <w:t>185.1</w:t>
             </w:r>
@@ -20089,7 +19925,9 @@
               <w:bottom w:val="single" w:sz="4" w:space="0" w:color="auto"/>
               <w:right w:val="nil"/>
             </w:tcBorders>
+            <w:shd w:val="clear" w:color="auto" w:fill="auto"/>
             <w:noWrap/>
+            <w:vAlign w:val="bottom"/>
             <w:hideMark/>
           </w:tcPr>
           <w:p>
@@ -20105,7 +19943,6 @@
               <w:rPr>
                 <w:rFonts w:ascii="Arial" w:hAnsi="Arial" w:cs="Arial"/>
                 <w:color w:val="000000"/>
-                <w:lang w:val="nl-NL"/>
               </w:rPr>
               <w:t>185.3</w:t>
             </w:r>
@@ -20120,7 +19957,7 @@
           <w:rFonts w:ascii="Arial" w:hAnsi="Arial" w:cs="Arial"/>
         </w:rPr>
       </w:pPr>
-      <w:commentRangeStart w:id="9"/>
+      <w:commentRangeStart w:id="10"/>
       <w:r>
         <w:rPr>
           <w:rFonts w:ascii="Arial" w:hAnsi="Arial" w:cs="Arial"/>
@@ -20170,31 +20007,13 @@
           <w:rPr>
             <w:rFonts w:ascii="Cambria Math" w:hAnsi="Cambria Math" w:cs="Arial"/>
           </w:rPr>
-          <m:t>=4.</m:t>
-        </m:r>
-        <m:r>
-          <w:rPr>
-            <w:rFonts w:ascii="Cambria Math" w:hAnsi="Cambria Math" w:cs="Arial"/>
-          </w:rPr>
-          <m:t>3</m:t>
-        </m:r>
-        <m:r>
-          <w:rPr>
-            <w:rFonts w:ascii="Cambria Math" w:hAnsi="Cambria Math" w:cs="Arial"/>
-          </w:rPr>
-          <m:t>;</m:t>
+          <m:t>=4.3;</m:t>
         </m:r>
         <m:r>
           <w:rPr>
             <w:rFonts w:ascii="Cambria Math" w:eastAsiaTheme="minorEastAsia" w:hAnsi="Cambria Math" w:cs="Arial"/>
           </w:rPr>
-          <m:t>p=0.1</m:t>
-        </m:r>
-        <m:r>
-          <w:rPr>
-            <w:rFonts w:ascii="Cambria Math" w:eastAsiaTheme="minorEastAsia" w:hAnsi="Cambria Math" w:cs="Arial"/>
-          </w:rPr>
-          <m:t>15</m:t>
+          <m:t>p=0.115</m:t>
         </m:r>
       </m:oMath>
       <w:r>
@@ -20203,12 +20022,12 @@
         </w:rPr>
         <w:t>.</w:t>
       </w:r>
-      <w:commentRangeEnd w:id="9"/>
+      <w:commentRangeEnd w:id="10"/>
       <w:r>
         <w:rPr>
           <w:rStyle w:val="CommentReference"/>
         </w:rPr>
-        <w:commentReference w:id="9"/>
+        <w:commentReference w:id="10"/>
       </w:r>
     </w:p>
     <w:p>
@@ -20216,7 +20035,331 @@
         <w:spacing w:after="0"/>
         <w:rPr>
           <w:rFonts w:ascii="Arial" w:hAnsi="Arial" w:cs="Arial"/>
+        </w:rPr>
+      </w:pPr>
+    </w:p>
+    <w:p>
+      <w:pPr>
+        <w:spacing w:after="0"/>
+        <w:rPr>
+          <w:rFonts w:ascii="Arial" w:eastAsiaTheme="minorEastAsia" w:hAnsi="Arial" w:cs="Arial"/>
+        </w:rPr>
+      </w:pPr>
+      <w:r>
+        <w:rPr>
+          <w:rFonts w:ascii="Arial" w:hAnsi="Arial" w:cs="Arial"/>
           <w:b/>
+        </w:rPr>
+        <w:t xml:space="preserve">Supplemental </w:t>
+      </w:r>
+      <w:r>
+        <w:rPr>
+          <w:rFonts w:ascii="Arial" w:eastAsiaTheme="minorEastAsia" w:hAnsi="Arial" w:cs="Arial"/>
+          <w:b/>
+        </w:rPr>
+        <w:t>t</w:t>
+      </w:r>
+      <w:r>
+        <w:rPr>
+          <w:rFonts w:ascii="Arial" w:eastAsiaTheme="minorEastAsia" w:hAnsi="Arial" w:cs="Arial"/>
+          <w:b/>
+        </w:rPr>
+        <w:t>ab</w:t>
+      </w:r>
+      <w:r>
+        <w:rPr>
+          <w:rFonts w:ascii="Arial" w:eastAsiaTheme="minorEastAsia" w:hAnsi="Arial" w:cs="Arial"/>
+          <w:b/>
+        </w:rPr>
+        <w:t xml:space="preserve">le 3. </w:t>
+      </w:r>
+      <m:oMath>
+        <m:r>
+          <m:rPr>
+            <m:sty m:val="b"/>
+          </m:rPr>
+          <w:rPr>
+            <w:rFonts w:ascii="Cambria Math" w:eastAsiaTheme="minorEastAsia" w:hAnsi="Cambria Math" w:cs="Arial"/>
+          </w:rPr>
+          <m:t>Δ</m:t>
+        </m:r>
+      </m:oMath>
+      <w:r>
+        <w:rPr>
+          <w:rFonts w:ascii="Arial" w:eastAsiaTheme="minorEastAsia" w:hAnsi="Arial" w:cs="Arial"/>
+          <w:b/>
+        </w:rPr>
+        <w:t>PTH and readmission</w:t>
+      </w:r>
+      <w:r>
+        <w:rPr>
+          <w:rFonts w:ascii="Arial" w:eastAsiaTheme="minorEastAsia" w:hAnsi="Arial" w:cs="Arial"/>
+        </w:rPr>
+        <w:t xml:space="preserve">. </w:t>
+      </w:r>
+      <w:r>
+        <w:rPr>
+          <w:rFonts w:ascii="Arial" w:eastAsiaTheme="minorEastAsia" w:hAnsi="Arial" w:cs="Arial"/>
+        </w:rPr>
+        <w:t>ΔPTH</w:t>
+      </w:r>
+      <w:r>
+        <w:rPr>
+          <w:rFonts w:ascii="Arial" w:eastAsiaTheme="minorEastAsia" w:hAnsi="Arial" w:cs="Arial"/>
+        </w:rPr>
+        <w:t xml:space="preserve"> is averaged over the ten imputed data sets.</w:t>
+      </w:r>
+    </w:p>
+    <w:tbl>
+      <w:tblPr>
+        <w:tblStyle w:val="TableGrid"/>
+        <w:tblW w:w="0" w:type="auto"/>
+        <w:tblBorders>
+          <w:left w:val="none" w:sz="0" w:space="0" w:color="auto"/>
+          <w:right w:val="none" w:sz="0" w:space="0" w:color="auto"/>
+          <w:insideH w:val="none" w:sz="0" w:space="0" w:color="auto"/>
+          <w:insideV w:val="none" w:sz="0" w:space="0" w:color="auto"/>
+        </w:tblBorders>
+        <w:tblLook w:val="04A0" w:firstRow="1" w:lastRow="0" w:firstColumn="1" w:lastColumn="0" w:noHBand="0" w:noVBand="1"/>
+      </w:tblPr>
+      <w:tblGrid>
+        <w:gridCol w:w="1884"/>
+        <w:gridCol w:w="1633"/>
+        <w:gridCol w:w="1593"/>
+      </w:tblGrid>
+      <w:tr>
+        <w:tc>
+          <w:tcPr>
+            <w:tcW w:w="0" w:type="auto"/>
+          </w:tcPr>
+          <w:p>
+            <w:pPr>
+              <w:jc w:val="center"/>
+              <w:rPr>
+                <w:rFonts w:ascii="Arial" w:hAnsi="Arial" w:cs="Arial"/>
+              </w:rPr>
+            </w:pPr>
+          </w:p>
+        </w:tc>
+        <w:tc>
+          <w:tcPr>
+            <w:tcW w:w="0" w:type="auto"/>
+            <w:tcBorders>
+              <w:top w:val="single" w:sz="4" w:space="0" w:color="auto"/>
+              <w:bottom w:val="single" w:sz="4" w:space="0" w:color="auto"/>
+            </w:tcBorders>
+          </w:tcPr>
+          <w:p>
+            <w:pPr>
+              <w:jc w:val="center"/>
+              <w:rPr>
+                <w:rFonts w:ascii="Arial" w:hAnsi="Arial" w:cs="Arial"/>
+              </w:rPr>
+            </w:pPr>
+            <m:oMath>
+              <m:r>
+                <m:rPr>
+                  <m:sty m:val="p"/>
+                </m:rPr>
+                <w:rPr>
+                  <w:rFonts w:ascii="Cambria Math" w:hAnsi="Cambria Math" w:cs="Arial"/>
+                </w:rPr>
+                <m:t>Δ</m:t>
+              </m:r>
+            </m:oMath>
+            <w:r>
+              <w:rPr>
+                <w:rFonts w:ascii="Arial" w:eastAsiaTheme="minorEastAsia" w:hAnsi="Arial" w:cs="Arial"/>
+              </w:rPr>
+              <w:t xml:space="preserve">PTH </w:t>
+            </w:r>
+            <m:oMath>
+              <m:r>
+                <w:rPr>
+                  <w:rFonts w:ascii="Cambria Math" w:eastAsiaTheme="minorEastAsia" w:hAnsi="Cambria Math" w:cs="Arial"/>
+                </w:rPr>
+                <m:t>≤</m:t>
+              </m:r>
+            </m:oMath>
+            <w:r>
+              <w:rPr>
+                <w:rFonts w:ascii="Arial" w:eastAsiaTheme="minorEastAsia" w:hAnsi="Arial" w:cs="Arial"/>
+              </w:rPr>
+              <w:t xml:space="preserve"> 70%</w:t>
+            </w:r>
+          </w:p>
+        </w:tc>
+        <w:tc>
+          <w:tcPr>
+            <w:tcW w:w="0" w:type="auto"/>
+            <w:tcBorders>
+              <w:top w:val="single" w:sz="4" w:space="0" w:color="auto"/>
+              <w:bottom w:val="single" w:sz="4" w:space="0" w:color="auto"/>
+            </w:tcBorders>
+          </w:tcPr>
+          <w:p>
+            <w:pPr>
+              <w:jc w:val="center"/>
+              <w:rPr>
+                <w:rFonts w:ascii="Arial" w:hAnsi="Arial" w:cs="Arial"/>
+              </w:rPr>
+            </w:pPr>
+            <m:oMath>
+              <m:r>
+                <m:rPr>
+                  <m:sty m:val="p"/>
+                </m:rPr>
+                <w:rPr>
+                  <w:rFonts w:ascii="Cambria Math" w:hAnsi="Cambria Math" w:cs="Arial"/>
+                </w:rPr>
+                <m:t>Δ</m:t>
+              </m:r>
+            </m:oMath>
+            <w:r>
+              <w:rPr>
+                <w:rFonts w:ascii="Arial" w:eastAsiaTheme="minorEastAsia" w:hAnsi="Arial" w:cs="Arial"/>
+              </w:rPr>
+              <w:t>PTH &gt; 70%</w:t>
+            </w:r>
+          </w:p>
+        </w:tc>
+      </w:tr>
+      <w:tr>
+        <w:tc>
+          <w:tcPr>
+            <w:tcW w:w="0" w:type="auto"/>
+          </w:tcPr>
+          <w:p>
+            <w:pPr>
+              <w:rPr>
+                <w:rFonts w:ascii="Arial" w:hAnsi="Arial" w:cs="Arial"/>
+              </w:rPr>
+            </w:pPr>
+            <w:r>
+              <w:rPr>
+                <w:rFonts w:ascii="Arial" w:hAnsi="Arial" w:cs="Arial"/>
+              </w:rPr>
+              <w:t>No readmission</w:t>
+            </w:r>
+          </w:p>
+        </w:tc>
+        <w:tc>
+          <w:tcPr>
+            <w:tcW w:w="0" w:type="auto"/>
+            <w:tcBorders>
+              <w:top w:val="single" w:sz="4" w:space="0" w:color="auto"/>
+            </w:tcBorders>
+          </w:tcPr>
+          <w:p>
+            <w:pPr>
+              <w:jc w:val="center"/>
+              <w:rPr>
+                <w:rFonts w:ascii="Arial" w:hAnsi="Arial" w:cs="Arial"/>
+              </w:rPr>
+            </w:pPr>
+            <w:r>
+              <w:rPr>
+                <w:rFonts w:ascii="Arial" w:hAnsi="Arial" w:cs="Arial"/>
+              </w:rPr>
+              <w:t>23</w:t>
+            </w:r>
+          </w:p>
+        </w:tc>
+        <w:tc>
+          <w:tcPr>
+            <w:tcW w:w="0" w:type="auto"/>
+            <w:tcBorders>
+              <w:top w:val="single" w:sz="4" w:space="0" w:color="auto"/>
+            </w:tcBorders>
+          </w:tcPr>
+          <w:p>
+            <w:pPr>
+              <w:jc w:val="center"/>
+              <w:rPr>
+                <w:rFonts w:ascii="Arial" w:hAnsi="Arial" w:cs="Arial"/>
+              </w:rPr>
+            </w:pPr>
+            <w:r>
+              <w:rPr>
+                <w:rFonts w:ascii="Arial" w:hAnsi="Arial" w:cs="Arial"/>
+              </w:rPr>
+              <w:t>316</w:t>
+            </w:r>
+          </w:p>
+        </w:tc>
+      </w:tr>
+      <w:tr>
+        <w:tc>
+          <w:tcPr>
+            <w:tcW w:w="0" w:type="auto"/>
+          </w:tcPr>
+          <w:p>
+            <w:pPr>
+              <w:rPr>
+                <w:rFonts w:ascii="Arial" w:hAnsi="Arial" w:cs="Arial"/>
+              </w:rPr>
+            </w:pPr>
+            <w:r>
+              <w:rPr>
+                <w:rFonts w:ascii="Arial" w:hAnsi="Arial" w:cs="Arial"/>
+              </w:rPr>
+              <w:t>Readmission</w:t>
+            </w:r>
+          </w:p>
+        </w:tc>
+        <w:tc>
+          <w:tcPr>
+            <w:tcW w:w="0" w:type="auto"/>
+          </w:tcPr>
+          <w:p>
+            <w:pPr>
+              <w:jc w:val="center"/>
+              <w:rPr>
+                <w:rFonts w:ascii="Arial" w:hAnsi="Arial" w:cs="Arial"/>
+              </w:rPr>
+            </w:pPr>
+            <w:r>
+              <w:rPr>
+                <w:rFonts w:ascii="Arial" w:hAnsi="Arial" w:cs="Arial"/>
+              </w:rPr>
+              <w:t>0</w:t>
+            </w:r>
+          </w:p>
+        </w:tc>
+        <w:tc>
+          <w:tcPr>
+            <w:tcW w:w="0" w:type="auto"/>
+          </w:tcPr>
+          <w:p>
+            <w:pPr>
+              <w:jc w:val="center"/>
+              <w:rPr>
+                <w:rFonts w:ascii="Arial" w:hAnsi="Arial" w:cs="Arial"/>
+              </w:rPr>
+            </w:pPr>
+            <w:r>
+              <w:rPr>
+                <w:rFonts w:ascii="Arial" w:hAnsi="Arial" w:cs="Arial"/>
+              </w:rPr>
+              <w:t>27</w:t>
+            </w:r>
+          </w:p>
+        </w:tc>
+      </w:tr>
+    </w:tbl>
+    <w:p>
+      <w:pPr>
+        <w:spacing w:after="0"/>
+        <w:rPr>
+          <w:rFonts w:ascii="Arial" w:hAnsi="Arial" w:cs="Arial"/>
+        </w:rPr>
+      </w:pPr>
+    </w:p>
+    <w:p>
+      <w:pPr>
+        <w:spacing w:after="0"/>
+        <w:rPr>
+          <w:rFonts w:ascii="Arial" w:hAnsi="Arial" w:cs="Arial"/>
         </w:rPr>
       </w:pPr>
     </w:p>
@@ -20237,66 +20380,73 @@
       <w:pPr>
         <w:pStyle w:val="CommentText"/>
         <w:rPr>
+          <w:highlight w:val="magenta"/>
           <w:lang w:val="nl-NL"/>
         </w:rPr>
       </w:pPr>
       <w:r>
         <w:rPr>
           <w:rStyle w:val="CommentReference"/>
+          <w:highlight w:val="magenta"/>
         </w:rPr>
         <w:annotationRef/>
       </w:r>
       <w:r>
         <w:rPr>
+          <w:highlight w:val="magenta"/>
           <w:lang w:val="nl-NL"/>
         </w:rPr>
-        <w:t>1 = buiten_regio</w:t>
+        <w:t>@Caro:</w:t>
       </w:r>
     </w:p>
     <w:p>
       <w:pPr>
         <w:pStyle w:val="CommentText"/>
         <w:rPr>
+          <w:highlight w:val="magenta"/>
           <w:lang w:val="nl-NL"/>
         </w:rPr>
       </w:pPr>
       <w:r>
         <w:rPr>
+          <w:highlight w:val="magenta"/>
           <w:lang w:val="nl-NL"/>
         </w:rPr>
-        <w:t>2 = EMC_na2017</w:t>
+        <w:t>1 = buiten_regio</w:t>
       </w:r>
     </w:p>
     <w:p>
       <w:pPr>
         <w:pStyle w:val="CommentText"/>
         <w:rPr>
+          <w:highlight w:val="magenta"/>
           <w:lang w:val="nl-NL"/>
         </w:rPr>
       </w:pPr>
       <w:r>
         <w:rPr>
+          <w:highlight w:val="magenta"/>
           <w:lang w:val="nl-NL"/>
         </w:rPr>
-        <w:t>3 = EMC_voor2017</w:t>
+        <w:t>2 = EMC_na2017</w:t>
       </w:r>
     </w:p>
     <w:p>
       <w:pPr>
         <w:pStyle w:val="CommentText"/>
         <w:rPr>
+          <w:highlight w:val="magenta"/>
           <w:lang w:val="nl-NL"/>
         </w:rPr>
       </w:pPr>
       <w:r>
         <w:rPr>
+          <w:highlight w:val="magenta"/>
           <w:lang w:val="nl-NL"/>
         </w:rPr>
-        <w:t>4 = regio</w:t>
+        <w:t>3 = EMC_voor2017</w:t>
       </w:r>
     </w:p>
-  </w:comment>
-  <w:comment w:id="1" w:author="C.H.M. Maas" w:date="2023-07-11T16:21:00Z" w:initials="CM">
     <w:p>
       <w:pPr>
         <w:pStyle w:val="CommentText"/>
@@ -20306,33 +20456,36 @@
       </w:pPr>
       <w:r>
         <w:rPr>
+          <w:highlight w:val="magenta"/>
+          <w:lang w:val="nl-NL"/>
+        </w:rPr>
+        <w:t>4 = regio</w:t>
+      </w:r>
+    </w:p>
+  </w:comment>
+  <w:comment w:id="1" w:author="C.H.M. Maas [5]" w:date="2023-07-13T16:54:00Z" w:initials="CM">
+    <w:p>
+      <w:pPr>
+        <w:pStyle w:val="CommentText"/>
+      </w:pPr>
+      <w:r>
+        <w:rPr>
           <w:rStyle w:val="CommentReference"/>
-          <w:highlight w:val="yellow"/>
+          <w:highlight w:val="magenta"/>
         </w:rPr>
         <w:annotationRef/>
       </w:r>
       <w:r>
         <w:rPr>
-          <w:highlight w:val="yellow"/>
-          <w:lang w:val="nl-NL"/>
-        </w:rPr>
-        <w:t xml:space="preserve">Webapp: </w:t>
-      </w:r>
-      <w:hyperlink r:id="rId1" w:history="1">
-        <w:r>
-          <w:rPr>
-            <w:rStyle w:val="Hyperlink"/>
-            <w:highlight w:val="yellow"/>
-            <w:lang w:val="nl-NL"/>
-          </w:rPr>
-          <w:t>https://erasmusmcpublichealth.shinyapps.io/Hypoparathyroidism/</w:t>
-        </w:r>
-      </w:hyperlink>
-      <w:r>
-        <w:rPr>
-          <w:lang w:val="nl-NL"/>
-        </w:rPr>
-        <w:t xml:space="preserve"> </w:t>
+          <w:highlight w:val="magenta"/>
+        </w:rPr>
+        <w:t xml:space="preserve">@Caro: </w:t>
+      </w:r>
+      <w:r>
+        <w:rPr>
+          <w:highlight w:val="magenta"/>
+        </w:rPr>
+        <w:t>Add percentages</w:t>
       </w:r>
     </w:p>
   </w:comment>
@@ -20352,6 +20505,12 @@
         <w:rPr>
           <w:highlight w:val="magenta"/>
         </w:rPr>
+        <w:t xml:space="preserve">@Caro: </w:t>
+      </w:r>
+      <w:r>
+        <w:rPr>
+          <w:highlight w:val="magenta"/>
+        </w:rPr>
         <w:t>CHECK CI</w:t>
       </w:r>
       <w:r>
@@ -20362,39 +20521,69 @@
       </w:r>
     </w:p>
   </w:comment>
-  <w:comment w:id="3" w:author="C.H.M. Maas" w:date="2023-07-11T10:33:00Z" w:initials="CM">
+  <w:comment w:id="3" w:author="C.H.M. Maas" w:date="2023-07-12T15:52:00Z" w:initials="CM">
     <w:p>
       <w:pPr>
         <w:pStyle w:val="CommentText"/>
         <w:rPr>
-          <w:sz w:val="16"/>
-          <w:szCs w:val="16"/>
+          <w:lang w:val="nl-NL"/>
         </w:rPr>
       </w:pPr>
       <w:r>
         <w:rPr>
           <w:rStyle w:val="CommentReference"/>
-          <w:highlight w:val="yellow"/>
+          <w:highlight w:val="green"/>
         </w:rPr>
         <w:annotationRef/>
       </w:r>
       <w:r>
         <w:rPr>
-          <w:rStyle w:val="CommentReference"/>
-          <w:highlight w:val="yellow"/>
-        </w:rPr>
-        <w:t xml:space="preserve">Thus there is statistical evidence that the final model is better than the simple model, i.e. we need BSK and CorrCa24u in the model together with </w:t>
-      </w:r>
-      <w:r>
-        <w:rPr>
-          <w:rStyle w:val="CommentReference"/>
-          <w:highlight w:val="yellow"/>
-        </w:rPr>
-        <w:t>ΔPTH</w:t>
+          <w:highlight w:val="green"/>
+          <w:lang w:val="nl-NL"/>
+        </w:rPr>
+        <w:t xml:space="preserve">@Sam: </w:t>
+      </w:r>
+      <w:r>
+        <w:rPr>
+          <w:highlight w:val="green"/>
+          <w:lang w:val="nl-NL"/>
+        </w:rPr>
+        <w:t>Lijkt me geen goed idee om deze table alleen voor high risk te maken, de aantallen zijn al zo klein</w:t>
       </w:r>
     </w:p>
   </w:comment>
-  <w:comment w:id="4" w:author="C.H.M. Maas" w:date="2023-07-11T10:34:00Z" w:initials="CM">
+  <w:comment w:id="4" w:author="C.H.M. Maas [4]" w:date="2023-07-13T16:51:00Z" w:initials="CM">
+    <w:p>
+      <w:pPr>
+        <w:pStyle w:val="CommentText"/>
+        <w:rPr>
+          <w:lang w:val="nl-NL"/>
+        </w:rPr>
+      </w:pPr>
+      <w:r>
+        <w:rPr>
+          <w:rStyle w:val="CommentReference"/>
+          <w:highlight w:val="green"/>
+        </w:rPr>
+        <w:annotationRef/>
+      </w:r>
+      <w:r>
+        <w:rPr>
+          <w:highlight w:val="green"/>
+          <w:lang w:val="nl-NL"/>
+        </w:rPr>
+        <w:t xml:space="preserve">@Sam: </w:t>
+      </w:r>
+      <w:r>
+        <w:rPr>
+          <w:highlight w:val="green"/>
+          <w:lang w:val="nl-NL"/>
+        </w:rPr>
+        <w:t>Hoezo 268 patiënten? Ik heb er 366?</w:t>
+      </w:r>
+    </w:p>
+  </w:comment>
+  <w:comment w:id="5" w:author="C.H.M. Maas [3]" w:date="2023-07-13T13:29:00Z" w:initials="CM">
     <w:p>
       <w:pPr>
         <w:pStyle w:val="CommentText"/>
@@ -20402,116 +20591,180 @@
       <w:r>
         <w:rPr>
           <w:rStyle w:val="CommentReference"/>
-          <w:highlight w:val="yellow"/>
+          <w:highlight w:val="magenta"/>
         </w:rPr>
         <w:annotationRef/>
       </w:r>
       <w:r>
         <w:rPr>
-          <w:highlight w:val="yellow"/>
-        </w:rPr>
-        <w:t>Thus there is no statistical evidence that age, sex, surgery type, and CHKD need to be in the model, so we prefer the smaller model for clinical usefulness</w:t>
+          <w:highlight w:val="magenta"/>
+        </w:rPr>
+        <w:t>@Caro: d</w:t>
+      </w:r>
+      <w:r>
+        <w:rPr>
+          <w:highlight w:val="magenta"/>
+        </w:rPr>
+        <w:t>iscuss with David</w:t>
       </w:r>
     </w:p>
   </w:comment>
-  <w:comment w:id="5" w:author="C.H.M. Maas" w:date="2023-07-12T15:52:00Z" w:initials="CM">
+  <w:comment w:id="6" w:author="C.H.M. Maas" w:date="2023-07-11T10:33:00Z" w:initials="CM">
     <w:p>
       <w:pPr>
         <w:pStyle w:val="CommentText"/>
         <w:rPr>
-          <w:lang w:val="nl-NL"/>
+          <w:rStyle w:val="CommentReference"/>
+          <w:highlight w:val="magenta"/>
         </w:rPr>
       </w:pPr>
       <w:r>
         <w:rPr>
           <w:rStyle w:val="CommentReference"/>
-          <w:highlight w:val="green"/>
+          <w:highlight w:val="magenta"/>
         </w:rPr>
         <w:annotationRef/>
       </w:r>
       <w:r>
         <w:rPr>
-          <w:highlight w:val="green"/>
-          <w:lang w:val="nl-NL"/>
-        </w:rPr>
-        <w:t xml:space="preserve">@Sam: </w:t>
-      </w:r>
-      <w:r>
-        <w:rPr>
-          <w:highlight w:val="green"/>
-          <w:lang w:val="nl-NL"/>
-        </w:rPr>
-        <w:t>Lijkt me geen goed idee om deze table alleen voor high risk te maken, de aantallen zijn al zo klein</w:t>
+          <w:rStyle w:val="CommentReference"/>
+          <w:highlight w:val="magenta"/>
+        </w:rPr>
+        <w:t>@Caro: add to manuscript:</w:t>
+      </w:r>
+    </w:p>
+    <w:p>
+      <w:pPr>
+        <w:pStyle w:val="CommentText"/>
+        <w:rPr>
+          <w:sz w:val="16"/>
+          <w:szCs w:val="16"/>
+        </w:rPr>
+      </w:pPr>
+      <w:r>
+        <w:rPr>
+          <w:rStyle w:val="CommentReference"/>
+          <w:highlight w:val="magenta"/>
+        </w:rPr>
+        <w:t>Thus there is statistical evidence that the final model is better than the simple model, i.e. we need BSK and CorrCa24u in the model together with ΔPTH</w:t>
       </w:r>
     </w:p>
   </w:comment>
-  <w:comment w:id="6" w:author="C.H.M. Maas [3]" w:date="2023-07-13T13:29:00Z" w:initials="CM">
+  <w:comment w:id="7" w:author="C.H.M. Maas" w:date="2023-07-11T10:34:00Z" w:initials="CM">
+    <w:p>
+      <w:pPr>
+        <w:pStyle w:val="CommentText"/>
+        <w:rPr>
+          <w:rStyle w:val="CommentReference"/>
+          <w:highlight w:val="magenta"/>
+        </w:rPr>
+      </w:pPr>
+      <w:r>
+        <w:rPr>
+          <w:rStyle w:val="CommentReference"/>
+          <w:highlight w:val="magenta"/>
+        </w:rPr>
+        <w:annotationRef/>
+      </w:r>
+      <w:r>
+        <w:rPr>
+          <w:rStyle w:val="CommentReference"/>
+          <w:highlight w:val="magenta"/>
+        </w:rPr>
+        <w:t>@Caro: add to manuscript:</w:t>
+      </w:r>
+    </w:p>
     <w:p>
       <w:pPr>
         <w:pStyle w:val="CommentText"/>
       </w:pPr>
       <w:r>
         <w:rPr>
+          <w:highlight w:val="magenta"/>
+        </w:rPr>
+        <w:t>Thus there is no statistical evidence that age, sex, surgery type, and CHKD need to be in the model, so we prefer the smaller model for clinical usefulness</w:t>
+      </w:r>
+    </w:p>
+  </w:comment>
+  <w:comment w:id="8" w:author="C.H.M. Maas [3]" w:date="2023-07-13T13:28:00Z" w:initials="CM">
+    <w:p>
+      <w:pPr>
+        <w:pStyle w:val="CommentText"/>
+        <w:rPr>
           <w:rStyle w:val="CommentReference"/>
           <w:highlight w:val="magenta"/>
         </w:rPr>
+      </w:pPr>
+      <w:r>
+        <w:rPr>
+          <w:rStyle w:val="CommentReference"/>
+          <w:highlight w:val="magenta"/>
+        </w:rPr>
         <w:annotationRef/>
       </w:r>
       <w:r>
         <w:rPr>
+          <w:rStyle w:val="CommentReference"/>
           <w:highlight w:val="magenta"/>
         </w:rPr>
-        <w:t>Discuss with David</w:t>
+        <w:t>@Caro: add to manuscript:</w:t>
       </w:r>
     </w:p>
-  </w:comment>
-  <w:comment w:id="7" w:author="C.H.M. Maas [2]" w:date="2023-07-13T13:28:00Z" w:initials="CM">
     <w:p>
       <w:pPr>
         <w:pStyle w:val="CommentText"/>
       </w:pPr>
       <w:r>
         <w:rPr>
-          <w:rStyle w:val="CommentReference"/>
-          <w:highlight w:val="yellow"/>
-        </w:rPr>
-        <w:annotationRef/>
-      </w:r>
-      <w:r>
-        <w:rPr>
-          <w:highlight w:val="yellow"/>
+          <w:highlight w:val="magenta"/>
         </w:rPr>
         <w:t>Best model and most clinically relevant</w:t>
       </w:r>
     </w:p>
   </w:comment>
-  <w:comment w:id="9" w:author="C.H.M. Maas" w:date="2023-07-06T16:59:00Z" w:initials="CM">
+  <w:comment w:id="10" w:author="C.H.M. Maas" w:date="2023-07-06T16:59:00Z" w:initials="CM">
+    <w:p>
+      <w:pPr>
+        <w:pStyle w:val="CommentText"/>
+        <w:rPr>
+          <w:rStyle w:val="CommentReference"/>
+          <w:highlight w:val="magenta"/>
+        </w:rPr>
+      </w:pPr>
+      <w:r>
+        <w:rPr>
+          <w:rStyle w:val="CommentReference"/>
+          <w:highlight w:val="magenta"/>
+        </w:rPr>
+        <w:annotationRef/>
+      </w:r>
+      <w:r>
+        <w:rPr>
+          <w:rStyle w:val="CommentReference"/>
+          <w:highlight w:val="magenta"/>
+        </w:rPr>
+        <w:t>@Caro: add to manuscript:</w:t>
+      </w:r>
+    </w:p>
     <w:p>
       <w:pPr>
         <w:pStyle w:val="CommentText"/>
       </w:pPr>
       <w:r>
         <w:rPr>
-          <w:rStyle w:val="CommentReference"/>
-          <w:highlight w:val="yellow"/>
-        </w:rPr>
-        <w:annotationRef/>
-      </w:r>
-      <w:r>
-        <w:rPr>
-          <w:highlight w:val="yellow"/>
+          <w:highlight w:val="magenta"/>
         </w:rPr>
         <w:t>So even though AIC is lower</w:t>
       </w:r>
       <w:r>
         <w:rPr>
-          <w:highlight w:val="yellow"/>
+          <w:highlight w:val="magenta"/>
         </w:rPr>
         <w:t xml:space="preserve"> with more flexibility</w:t>
       </w:r>
       <w:r>
         <w:rPr>
-          <w:highlight w:val="yellow"/>
+          <w:highlight w:val="magenta"/>
         </w:rPr>
         <w:t>, it is not so much lower, i.e. flexible model is not significantly better than rigid model</w:t>
       </w:r>
@@ -20523,12 +20776,13 @@
 <file path=word/commentsExtended.xml><?xml version="1.0" encoding="utf-8"?>
 <w15:commentsEx xmlns:wpc="http://schemas.microsoft.com/office/word/2010/wordprocessingCanvas" xmlns:cx="http://schemas.microsoft.com/office/drawing/2014/chartex" xmlns:cx1="http://schemas.microsoft.com/office/drawing/2015/9/8/chartex" xmlns:mc="http://schemas.openxmlformats.org/markup-compatibility/2006" xmlns:o="urn:schemas-microsoft-com:office:office" xmlns:r="http://schemas.openxmlformats.org/officeDocument/2006/relationships" xmlns:m="http://schemas.openxmlformats.org/officeDocument/2006/math" xmlns:v="urn:schemas-microsoft-com:vml" xmlns:wp14="http://schemas.microsoft.com/office/word/2010/wordprocessingDrawing" xmlns:wp="http://schemas.openxmlformats.org/drawingml/2006/wordprocessingDrawing" xmlns:w10="urn:schemas-microsoft-com:office:word" xmlns:w="http://schemas.openxmlformats.org/wordprocessingml/2006/main" xmlns:w14="http://schemas.microsoft.com/office/word/2010/wordml" xmlns:w15="http://schemas.microsoft.com/office/word/2012/wordml" xmlns:w16se="http://schemas.microsoft.com/office/word/2015/wordml/symex" xmlns:wpg="http://schemas.microsoft.com/office/word/2010/wordprocessingGroup" xmlns:wpi="http://schemas.microsoft.com/office/word/2010/wordprocessingInk" xmlns:wne="http://schemas.microsoft.com/office/word/2006/wordml" xmlns:wps="http://schemas.microsoft.com/office/word/2010/wordprocessingShape" mc:Ignorable="w14 w15 w16se wp14">
   <w15:commentEx w15:paraId="6FA63C60" w15:done="0"/>
-  <w15:commentEx w15:paraId="1DC06E0C" w15:done="0"/>
+  <w15:commentEx w15:paraId="34B8DFB1" w15:done="0"/>
   <w15:commentEx w15:paraId="1A8EFA12" w15:done="0"/>
-  <w15:commentEx w15:paraId="43BC3499" w15:done="0"/>
-  <w15:commentEx w15:paraId="1E22D887" w15:done="0"/>
   <w15:commentEx w15:paraId="47E3A6D2" w15:done="0"/>
+  <w15:commentEx w15:paraId="33E4A325" w15:done="0"/>
   <w15:commentEx w15:paraId="43459B83" w15:done="0"/>
+  <w15:commentEx w15:paraId="21315D13" w15:done="0"/>
+  <w15:commentEx w15:paraId="7DCC761E" w15:done="0"/>
   <w15:commentEx w15:paraId="302F5865" w15:done="0"/>
   <w15:commentEx w15:paraId="4ED9153F" w15:done="0"/>
 </w15:commentsEx>
@@ -20668,10 +20922,13 @@
   <w15:person w15:author="C.H.M. Maas">
     <w15:presenceInfo w15:providerId="None" w15:userId="C.H.M. Maas"/>
   </w15:person>
-  <w15:person w15:author="C.H.M. Maas [3]">
+  <w15:person w15:author="C.H.M. Maas [5]">
     <w15:presenceInfo w15:providerId="AD" w15:userId="S-1-5-21-932686498-1610486119-1155464205-289694"/>
   </w15:person>
-  <w15:person w15:author="C.H.M. Maas [2]">
+  <w15:person w15:author="C.H.M. Maas [4]">
+    <w15:presenceInfo w15:providerId="AD" w15:userId="S-1-5-21-932686498-1610486119-1155464205-289694"/>
+  </w15:person>
+  <w15:person w15:author="C.H.M. Maas [3]">
     <w15:presenceInfo w15:providerId="AD" w15:userId="S-1-5-21-932686498-1610486119-1155464205-289694"/>
   </w15:person>
 </w15:people>

</xml_diff>